<commit_message>
Finalizando a Análise Eploratória e Iniciando a Preparação de Dados
</commit_message>
<xml_diff>
--- a/TCC - Ciência de dados e Big Data.docx
+++ b/TCC - Ciência de dados e Big Data.docx
@@ -2337,7 +2337,19 @@
         <w:rPr>
           <w:lang w:eastAsia="pt-BR"/>
         </w:rPr>
-        <w:t>Dessa forma, apresentamos nesse trabalho um modelo de aprendizado máquina supervisionado, utilizando a técnica de Regressão, para predição de quantidade de público nos jogos do campeonato brasileiro.</w:t>
+        <w:t>Dessa forma, apresentamos nesse trabalho um modelo de aprendizado máquina supervisionado, utilizando a técnica de Regressão, para predição de quantidade de público nos jogos do campeonato brasileiro</w:t>
+      </w:r>
+      <w:r>
+        <w:rPr>
+          <w:lang w:eastAsia="pt-BR"/>
+        </w:rPr>
+        <w:t xml:space="preserve"> de futebol</w:t>
+      </w:r>
+      <w:r>
+        <w:rPr>
+          <w:lang w:eastAsia="pt-BR"/>
+        </w:rPr>
+        <w:t>.</w:t>
       </w:r>
     </w:p>
     <w:p>
@@ -2791,6 +2803,19 @@
     </w:p>
     <w:p>
       <w:pPr>
+        <w:rPr>
+          <w:lang w:eastAsia="pt-BR"/>
+        </w:rPr>
+      </w:pPr>
+      <w:r>
+        <w:rPr>
+          <w:lang w:eastAsia="pt-BR"/>
+        </w:rPr>
+        <w:t>A predição do público esperado para um jogo, pode ser útil para determinação da logística envolvida na realização do mesmo, como confecção e venda de ingressos, quantidade de alimentos e outros itens a serem disponibilizados para venda no estádio, quantidade de força de segurança a ser disponibilizada dentro e fora do estádio, quantidade de efetivo e horário de funcionamento de transporte público, dentre outros aspectos. Também, o organizador do jogo poderá reforçar as estratégias de marketing, visando o maior incentivo da torcida naqueles jogos onde, pelas suas características, espera-se um baixo comparecimento de público.</w:t>
+      </w:r>
+    </w:p>
+    <w:p>
+      <w:pPr>
         <w:ind w:firstLine="0"/>
         <w:rPr>
           <w:lang w:eastAsia="pt-BR"/>
@@ -2816,6 +2841,20 @@
           <w:lang w:eastAsia="pt-BR"/>
         </w:rPr>
         <w:tab/>
+      </w:r>
+    </w:p>
+    <w:p>
+      <w:pPr>
+        <w:ind w:firstLine="0"/>
+        <w:rPr>
+          <w:lang w:eastAsia="pt-BR"/>
+        </w:rPr>
+      </w:pPr>
+      <w:r>
+        <w:rPr>
+          <w:lang w:eastAsia="pt-BR"/>
+        </w:rPr>
+        <w:tab/>
         <w:t xml:space="preserve">Dessa forma, tentamos entender as características </w:t>
       </w:r>
       <w:r>
@@ -3012,7 +3051,19 @@
         <w:rPr>
           <w:lang w:eastAsia="pt-BR"/>
         </w:rPr>
-        <w:t xml:space="preserve"> tendência de desempenho dos clubes, e um clube com bom desempenho naquele ponto do campeonato, pode se mostrar postulante a ser campeão, ou a </w:t>
+        <w:t xml:space="preserve"> tendência de desempenho dos clubes, e um clube com bom desempenho naquele </w:t>
+      </w:r>
+      <w:r>
+        <w:rPr>
+          <w:lang w:eastAsia="pt-BR"/>
+        </w:rPr>
+        <w:t>momento</w:t>
+      </w:r>
+      <w:r>
+        <w:rPr>
+          <w:lang w:eastAsia="pt-BR"/>
+        </w:rPr>
+        <w:t xml:space="preserve"> do campeonato, pode se mostrar postulante a ser campeão, ou a </w:t>
       </w:r>
       <w:r>
         <w:rPr>
@@ -3030,7 +3081,49 @@
         <w:rPr>
           <w:lang w:eastAsia="pt-BR"/>
         </w:rPr>
-        <w:t>gerar incentivo a sua torcida nos seus jogos locais;</w:t>
+        <w:t xml:space="preserve">que </w:t>
+      </w:r>
+      <w:r>
+        <w:rPr>
+          <w:lang w:eastAsia="pt-BR"/>
+        </w:rPr>
+        <w:t>ger</w:t>
+      </w:r>
+      <w:r>
+        <w:rPr>
+          <w:lang w:eastAsia="pt-BR"/>
+        </w:rPr>
+        <w:t>e</w:t>
+      </w:r>
+      <w:r>
+        <w:rPr>
+          <w:lang w:eastAsia="pt-BR"/>
+        </w:rPr>
+        <w:t xml:space="preserve"> incentivo </w:t>
+      </w:r>
+      <w:r>
+        <w:rPr>
+          <w:lang w:eastAsia="pt-BR"/>
+        </w:rPr>
+        <w:t>em</w:t>
+      </w:r>
+      <w:r>
+        <w:rPr>
+          <w:lang w:eastAsia="pt-BR"/>
+        </w:rPr>
+        <w:t xml:space="preserve"> sua torcida </w:t>
+      </w:r>
+      <w:r>
+        <w:rPr>
+          <w:lang w:eastAsia="pt-BR"/>
+        </w:rPr>
+        <w:t xml:space="preserve">a comparecer </w:t>
+      </w:r>
+      <w:r>
+        <w:rPr>
+          <w:lang w:eastAsia="pt-BR"/>
+        </w:rPr>
+        <w:t>nos seus jogos locais;</w:t>
       </w:r>
     </w:p>
     <w:p>
@@ -3104,7 +3197,14 @@
         <w:rPr>
           <w:lang w:eastAsia="pt-BR"/>
         </w:rPr>
-        <w:t xml:space="preserve"> também, mesmo que um clube não esteja em uma boa colocação no campeonato, espera-se que caso apresente um bom desempenho nos últimos jogos, isso gere um inventivo a sua torcida, pela tendência de crescimento. Da mesma form</w:t>
+        <w:t xml:space="preserve"> também, mesmo que um clube não esteja em uma boa colocação no campeonato, espera-se que caso apresente um bom desempenho nos últimos jogos, isso gere um inventivo a sua torcida, pela </w:t>
+      </w:r>
+      <w:r>
+        <w:rPr>
+          <w:lang w:eastAsia="pt-BR"/>
+        </w:rPr>
+        <w:lastRenderedPageBreak/>
+        <w:t>tendência de crescimento. Da mesma form</w:t>
       </w:r>
       <w:r>
         <w:rPr>
@@ -3248,7 +3348,6 @@
         <w:rPr>
           <w:lang w:eastAsia="pt-BR"/>
         </w:rPr>
-        <w:lastRenderedPageBreak/>
         <w:tab/>
         <w:t>Além dos atributos citados, outr</w:t>
       </w:r>
@@ -3662,7 +3761,17 @@
           <w:iCs/>
           <w:szCs w:val="28"/>
         </w:rPr>
-        <w:t>, que embora seja representado por um número inteiro, devido à grandeza e variabilidade do mesmo, podemos tratá-lo como contínuo</w:t>
+        <w:t xml:space="preserve">, que embora seja </w:t>
+      </w:r>
+      <w:r>
+        <w:rPr>
+          <w:rFonts w:eastAsia="Times New Roman"/>
+          <w:bCs/>
+          <w:iCs/>
+          <w:szCs w:val="28"/>
+        </w:rPr>
+        <w:lastRenderedPageBreak/>
+        <w:t>representado por um número inteiro, devido à grandeza e variabilidade do mesmo, podemos tratá-lo como contínuo</w:t>
       </w:r>
       <w:r>
         <w:rPr>
@@ -3755,7 +3864,7 @@
           <w:iCs/>
           <w:szCs w:val="28"/>
         </w:rPr>
-        <w:t xml:space="preserve">Nosso modelo irá “aprender” com os dados históricos (os quais devem possuir registros </w:t>
+        <w:t>Nosso modelo deve</w:t>
       </w:r>
       <w:r>
         <w:rPr>
@@ -3764,7 +3873,7 @@
           <w:iCs/>
           <w:szCs w:val="28"/>
         </w:rPr>
-        <w:t xml:space="preserve">que contenham </w:t>
+        <w:t xml:space="preserve">rá “aprender” com os dados históricos (os quais devem possuir registros </w:t>
       </w:r>
       <w:r>
         <w:rPr>
@@ -3773,6 +3882,15 @@
           <w:iCs/>
           <w:szCs w:val="28"/>
         </w:rPr>
+        <w:t xml:space="preserve">que contenham </w:t>
+      </w:r>
+      <w:r>
+        <w:rPr>
+          <w:rFonts w:eastAsia="Times New Roman"/>
+          <w:bCs/>
+          <w:iCs/>
+          <w:szCs w:val="28"/>
+        </w:rPr>
         <w:t>tanto os atributos de entrada quanto o atributo-alvo com valores preenchidos), e deverá ser capaz de predizer o valor do atributo-alvo para novos dados de entrada.</w:t>
       </w:r>
     </w:p>
@@ -3803,7 +3921,6 @@
         <w:rPr>
           <w:lang w:val="pt-BR" w:eastAsia="pt-BR"/>
         </w:rPr>
-        <w:lastRenderedPageBreak/>
         <w:t>2</w:t>
       </w:r>
       <w:r>
@@ -4019,25 +4136,7 @@
             <w:szCs w:val="14"/>
             <w:lang w:eastAsia="pt-BR"/>
           </w:rPr>
-          <w:t>https://basedosdad</w:t>
-        </w:r>
-        <w:r>
-          <w:rPr>
-            <w:rStyle w:val="Hyperlink"/>
-            <w:sz w:val="14"/>
-            <w:szCs w:val="14"/>
-            <w:lang w:eastAsia="pt-BR"/>
-          </w:rPr>
-          <w:t>o</w:t>
-        </w:r>
-        <w:r>
-          <w:rPr>
-            <w:rStyle w:val="Hyperlink"/>
-            <w:sz w:val="14"/>
-            <w:szCs w:val="14"/>
-            <w:lang w:eastAsia="pt-BR"/>
-          </w:rPr>
-          <w:t>s.org/dataset/c861330e-bca2-474d-9073-bc70744a1b23?table=18835b0d-233e-4857-b454-1fa34a81b4fa</w:t>
+          <w:t>https://basedosdados.org/dataset/c861330e-bca2-474d-9073-bc70744a1b23?table=18835b0d-233e-4857-b454-1fa34a81b4fa</w:t>
         </w:r>
       </w:hyperlink>
       <w:r>
@@ -4195,6 +4294,12 @@
         <w:rPr>
           <w:lang w:eastAsia="pt-BR"/>
         </w:rPr>
+        <w:t xml:space="preserve">de modo a contemplar todos os jogos realizados até o momento da escrita deste trabalho, </w:t>
+      </w:r>
+      <w:r>
+        <w:rPr>
+          <w:lang w:eastAsia="pt-BR"/>
+        </w:rPr>
         <w:t>utilizamos as informações contidas no site [</w:t>
       </w:r>
       <w:hyperlink r:id="rId14" w:history="1">
@@ -4283,6 +4388,7 @@
         <w:rPr>
           <w:lang w:eastAsia="pt-BR"/>
         </w:rPr>
+        <w:lastRenderedPageBreak/>
         <w:t xml:space="preserve">Dessa forma, para o nosso projeto, obtivemos </w:t>
       </w:r>
       <w:r>
@@ -4618,489 +4724,607 @@
         <w:t xml:space="preserve">, </w:t>
       </w:r>
       <w:proofErr w:type="spellStart"/>
+      <w:r>
+        <w:rPr>
+          <w:i/>
+          <w:lang w:eastAsia="pt-BR"/>
+        </w:rPr>
+        <w:t>valor_equipe_titular_visitante</w:t>
+      </w:r>
+      <w:proofErr w:type="spellEnd"/>
+      <w:r>
+        <w:rPr>
+          <w:i/>
+          <w:lang w:eastAsia="pt-BR"/>
+        </w:rPr>
+        <w:t xml:space="preserve">, </w:t>
+      </w:r>
+      <w:proofErr w:type="spellStart"/>
+      <w:r>
+        <w:rPr>
+          <w:i/>
+          <w:lang w:eastAsia="pt-BR"/>
+        </w:rPr>
+        <w:t>idade_media_titular_mandante</w:t>
+      </w:r>
+      <w:proofErr w:type="spellEnd"/>
+      <w:r>
+        <w:rPr>
+          <w:i/>
+          <w:lang w:eastAsia="pt-BR"/>
+        </w:rPr>
+        <w:t xml:space="preserve">, </w:t>
+      </w:r>
+      <w:proofErr w:type="spellStart"/>
+      <w:r>
+        <w:rPr>
+          <w:i/>
+          <w:lang w:eastAsia="pt-BR"/>
+        </w:rPr>
+        <w:t>idade_media_titular_visitante</w:t>
+      </w:r>
+      <w:proofErr w:type="spellEnd"/>
+      <w:r>
+        <w:rPr>
+          <w:i/>
+          <w:lang w:eastAsia="pt-BR"/>
+        </w:rPr>
+        <w:t xml:space="preserve">, </w:t>
+      </w:r>
+      <w:proofErr w:type="spellStart"/>
+      <w:r>
+        <w:rPr>
+          <w:i/>
+          <w:lang w:eastAsia="pt-BR"/>
+        </w:rPr>
+        <w:t>gols_mandante</w:t>
+      </w:r>
+      <w:proofErr w:type="spellEnd"/>
+      <w:r>
+        <w:rPr>
+          <w:i/>
+          <w:lang w:eastAsia="pt-BR"/>
+        </w:rPr>
+        <w:t xml:space="preserve">, </w:t>
+      </w:r>
+      <w:proofErr w:type="spellStart"/>
+      <w:r>
+        <w:rPr>
+          <w:i/>
+          <w:lang w:eastAsia="pt-BR"/>
+        </w:rPr>
+        <w:t>gols_visitante</w:t>
+      </w:r>
+      <w:proofErr w:type="spellEnd"/>
+      <w:r>
+        <w:rPr>
+          <w:i/>
+          <w:lang w:eastAsia="pt-BR"/>
+        </w:rPr>
+        <w:t xml:space="preserve">, gols_1_tempo_mandante, gols_1_tempo_visitante, </w:t>
+      </w:r>
+      <w:proofErr w:type="spellStart"/>
+      <w:r>
+        <w:rPr>
+          <w:i/>
+          <w:lang w:eastAsia="pt-BR"/>
+        </w:rPr>
+        <w:t>escanteios_mandante</w:t>
+      </w:r>
+      <w:proofErr w:type="spellEnd"/>
+      <w:r>
+        <w:rPr>
+          <w:i/>
+          <w:lang w:eastAsia="pt-BR"/>
+        </w:rPr>
+        <w:t xml:space="preserve">, </w:t>
+      </w:r>
+      <w:proofErr w:type="spellStart"/>
+      <w:r>
+        <w:rPr>
+          <w:i/>
+          <w:lang w:eastAsia="pt-BR"/>
+        </w:rPr>
+        <w:t>escanteios_visitante</w:t>
+      </w:r>
+      <w:proofErr w:type="spellEnd"/>
+      <w:r>
+        <w:rPr>
+          <w:i/>
+          <w:lang w:eastAsia="pt-BR"/>
+        </w:rPr>
+        <w:t xml:space="preserve">, </w:t>
+      </w:r>
+      <w:proofErr w:type="spellStart"/>
+      <w:r>
+        <w:rPr>
+          <w:i/>
+          <w:lang w:eastAsia="pt-BR"/>
+        </w:rPr>
+        <w:t>faltas_mandante</w:t>
+      </w:r>
+      <w:proofErr w:type="spellEnd"/>
+      <w:r>
+        <w:rPr>
+          <w:i/>
+          <w:lang w:eastAsia="pt-BR"/>
+        </w:rPr>
+        <w:t xml:space="preserve">, </w:t>
+      </w:r>
+      <w:proofErr w:type="spellStart"/>
+      <w:r>
+        <w:rPr>
+          <w:i/>
+          <w:lang w:eastAsia="pt-BR"/>
+        </w:rPr>
+        <w:t>faltas_visitante</w:t>
+      </w:r>
+      <w:proofErr w:type="spellEnd"/>
+      <w:r>
+        <w:rPr>
+          <w:i/>
+          <w:lang w:eastAsia="pt-BR"/>
+        </w:rPr>
+        <w:t xml:space="preserve">, </w:t>
+      </w:r>
+      <w:proofErr w:type="spellStart"/>
+      <w:r>
+        <w:rPr>
+          <w:i/>
+          <w:lang w:eastAsia="pt-BR"/>
+        </w:rPr>
+        <w:t>chutes_bola_parada_mandante</w:t>
+      </w:r>
+      <w:proofErr w:type="spellEnd"/>
+      <w:r>
+        <w:rPr>
+          <w:i/>
+          <w:lang w:eastAsia="pt-BR"/>
+        </w:rPr>
+        <w:t xml:space="preserve">, </w:t>
+      </w:r>
+      <w:proofErr w:type="spellStart"/>
+      <w:r>
+        <w:rPr>
+          <w:i/>
+          <w:lang w:eastAsia="pt-BR"/>
+        </w:rPr>
+        <w:t>chutes_bola_parada_visitante</w:t>
+      </w:r>
+      <w:proofErr w:type="spellEnd"/>
+      <w:r>
+        <w:rPr>
+          <w:i/>
+          <w:lang w:eastAsia="pt-BR"/>
+        </w:rPr>
+        <w:t xml:space="preserve">, </w:t>
+      </w:r>
+      <w:proofErr w:type="spellStart"/>
+      <w:r>
+        <w:rPr>
+          <w:i/>
+          <w:lang w:eastAsia="pt-BR"/>
+        </w:rPr>
+        <w:t>defesas_mandante</w:t>
+      </w:r>
+      <w:proofErr w:type="spellEnd"/>
+      <w:r>
+        <w:rPr>
+          <w:i/>
+          <w:lang w:eastAsia="pt-BR"/>
+        </w:rPr>
+        <w:t xml:space="preserve">, </w:t>
+      </w:r>
+      <w:proofErr w:type="spellStart"/>
+      <w:r>
+        <w:rPr>
+          <w:i/>
+          <w:lang w:eastAsia="pt-BR"/>
+        </w:rPr>
+        <w:t>defesas_visitante</w:t>
+      </w:r>
+      <w:proofErr w:type="spellEnd"/>
+      <w:r>
+        <w:rPr>
+          <w:i/>
+          <w:lang w:eastAsia="pt-BR"/>
+        </w:rPr>
+        <w:t xml:space="preserve">, </w:t>
+      </w:r>
+      <w:proofErr w:type="spellStart"/>
+      <w:r>
+        <w:rPr>
+          <w:i/>
+          <w:lang w:eastAsia="pt-BR"/>
+        </w:rPr>
+        <w:t>impedimentos_mandante</w:t>
+      </w:r>
+      <w:proofErr w:type="spellEnd"/>
+      <w:r>
+        <w:rPr>
+          <w:i/>
+          <w:lang w:eastAsia="pt-BR"/>
+        </w:rPr>
+        <w:t xml:space="preserve">, </w:t>
+      </w:r>
+      <w:proofErr w:type="spellStart"/>
+      <w:r>
+        <w:rPr>
+          <w:i/>
+          <w:lang w:eastAsia="pt-BR"/>
+        </w:rPr>
+        <w:t>impedimentos_visitante</w:t>
+      </w:r>
+      <w:proofErr w:type="spellEnd"/>
+      <w:r>
+        <w:rPr>
+          <w:i/>
+          <w:lang w:eastAsia="pt-BR"/>
+        </w:rPr>
+        <w:t xml:space="preserve">, </w:t>
+      </w:r>
+      <w:proofErr w:type="spellStart"/>
+      <w:r>
+        <w:rPr>
+          <w:i/>
+          <w:lang w:eastAsia="pt-BR"/>
+        </w:rPr>
+        <w:t>chutes_mandante</w:t>
+      </w:r>
+      <w:proofErr w:type="spellEnd"/>
+      <w:r>
+        <w:rPr>
+          <w:i/>
+          <w:lang w:eastAsia="pt-BR"/>
+        </w:rPr>
+        <w:t xml:space="preserve">, </w:t>
+      </w:r>
+      <w:proofErr w:type="spellStart"/>
+      <w:r>
+        <w:rPr>
+          <w:i/>
+          <w:lang w:eastAsia="pt-BR"/>
+        </w:rPr>
+        <w:t>chutes_visitante</w:t>
+      </w:r>
+      <w:proofErr w:type="spellEnd"/>
+      <w:r>
+        <w:rPr>
+          <w:i/>
+          <w:lang w:eastAsia="pt-BR"/>
+        </w:rPr>
+        <w:t xml:space="preserve">, </w:t>
+      </w:r>
+      <w:proofErr w:type="spellStart"/>
+      <w:r>
+        <w:rPr>
+          <w:i/>
+          <w:lang w:eastAsia="pt-BR"/>
+        </w:rPr>
+        <w:t>chutes_fora_mandante</w:t>
+      </w:r>
+      <w:proofErr w:type="spellEnd"/>
+      <w:r>
+        <w:rPr>
+          <w:i/>
+          <w:lang w:eastAsia="pt-BR"/>
+        </w:rPr>
+        <w:t xml:space="preserve">, </w:t>
+      </w:r>
+      <w:proofErr w:type="spellStart"/>
+      <w:r>
+        <w:rPr>
+          <w:i/>
+          <w:lang w:eastAsia="pt-BR"/>
+        </w:rPr>
+        <w:t>chutes_fora_visitante</w:t>
+      </w:r>
+      <w:proofErr w:type="spellEnd"/>
+      <w:r>
+        <w:rPr>
+          <w:i/>
+          <w:lang w:eastAsia="pt-BR"/>
+        </w:rPr>
+        <w:t>.</w:t>
+      </w:r>
+      <w:r>
+        <w:rPr>
+          <w:lang w:eastAsia="pt-BR"/>
+        </w:rPr>
+        <w:t xml:space="preserve"> </w:t>
+      </w:r>
+    </w:p>
+    <w:p>
+      <w:pPr>
+        <w:jc w:val="left"/>
+        <w:rPr>
+          <w:lang w:eastAsia="pt-BR"/>
+        </w:rPr>
+      </w:pPr>
+    </w:p>
+    <w:p>
+      <w:pPr>
+        <w:pStyle w:val="Ttulo1"/>
+        <w:rPr>
+          <w:lang w:val="pt-BR" w:eastAsia="pt-BR"/>
+        </w:rPr>
+      </w:pPr>
+      <w:bookmarkStart w:id="5" w:name="_Toc154172157"/>
+      <w:r>
+        <w:rPr>
+          <w:lang w:val="pt-BR" w:eastAsia="pt-BR"/>
+        </w:rPr>
+        <w:t>3</w:t>
+      </w:r>
+      <w:r>
+        <w:rPr>
+          <w:lang w:eastAsia="pt-BR"/>
+        </w:rPr>
+        <w:t xml:space="preserve">. </w:t>
+      </w:r>
+      <w:r>
+        <w:rPr>
+          <w:lang w:val="pt-BR" w:eastAsia="pt-BR"/>
+        </w:rPr>
+        <w:t>Preparação da Base de Dados</w:t>
+      </w:r>
+      <w:bookmarkEnd w:id="5"/>
+    </w:p>
+    <w:p>
+      <w:pPr>
+        <w:rPr>
+          <w:lang w:eastAsia="pt-BR"/>
+        </w:rPr>
+      </w:pPr>
+    </w:p>
+    <w:p>
+      <w:pPr>
+        <w:rPr>
+          <w:lang w:eastAsia="pt-BR"/>
+        </w:rPr>
+      </w:pPr>
+      <w:r>
+        <w:rPr>
+          <w:lang w:eastAsia="pt-BR"/>
+        </w:rPr>
+        <w:t xml:space="preserve">Etapa de maior investimento de tempo e </w:t>
+      </w:r>
       <w:proofErr w:type="gramStart"/>
       <w:r>
         <w:rPr>
+          <w:lang w:eastAsia="pt-BR"/>
+        </w:rPr>
+        <w:t>esforço....</w:t>
+      </w:r>
+      <w:proofErr w:type="gramEnd"/>
+      <w:r>
+        <w:rPr>
+          <w:lang w:eastAsia="pt-BR"/>
+        </w:rPr>
+        <w:t>.</w:t>
+      </w:r>
+      <w:r>
+        <w:rPr>
+          <w:lang w:eastAsia="pt-BR"/>
+        </w:rPr>
+        <w:t xml:space="preserve"> [</w:t>
+      </w:r>
+      <w:proofErr w:type="gramStart"/>
+      <w:r>
+        <w:rPr>
+          <w:lang w:eastAsia="pt-BR"/>
+        </w:rPr>
+        <w:t>referências</w:t>
+      </w:r>
+      <w:proofErr w:type="gramEnd"/>
+      <w:r>
+        <w:rPr>
+          <w:lang w:eastAsia="pt-BR"/>
+        </w:rPr>
+        <w:t>]</w:t>
+      </w:r>
+    </w:p>
+    <w:p>
+      <w:pPr>
+        <w:rPr>
+          <w:lang w:eastAsia="pt-BR"/>
+        </w:rPr>
+      </w:pPr>
+      <w:proofErr w:type="spellStart"/>
+      <w:r>
+        <w:rPr>
+          <w:lang w:eastAsia="pt-BR"/>
+        </w:rPr>
+        <w:t>X</w:t>
+      </w:r>
+      <w:r>
+        <w:rPr>
+          <w:lang w:eastAsia="pt-BR"/>
+        </w:rPr>
+        <w:t>xxxxxxx</w:t>
+      </w:r>
+      <w:proofErr w:type="spellEnd"/>
+    </w:p>
+    <w:p>
+      <w:pPr>
+        <w:rPr>
+          <w:lang w:eastAsia="pt-BR"/>
+        </w:rPr>
+      </w:pPr>
+      <w:r>
+        <w:rPr>
+          <w:lang w:eastAsia="pt-BR"/>
+        </w:rPr>
+        <w:t xml:space="preserve">Em ML, o tempo gasto é muito maior no </w:t>
+      </w:r>
+      <w:proofErr w:type="spellStart"/>
+      <w:r>
+        <w:rPr>
+          <w:lang w:eastAsia="pt-BR"/>
+        </w:rPr>
+        <w:t>prepardo</w:t>
+      </w:r>
+      <w:proofErr w:type="spellEnd"/>
+      <w:r>
+        <w:rPr>
+          <w:lang w:eastAsia="pt-BR"/>
+        </w:rPr>
+        <w:t xml:space="preserve"> dos dados (análise exploratória) do que na modelagem em si, </w:t>
+      </w:r>
+    </w:p>
+    <w:p>
+      <w:pPr>
+        <w:rPr>
+          <w:lang w:eastAsia="pt-BR"/>
+        </w:rPr>
+      </w:pPr>
+      <w:r>
+        <w:rPr>
+          <w:lang w:eastAsia="pt-BR"/>
+        </w:rPr>
+        <w:t># pois os modelos/</w:t>
+      </w:r>
+      <w:proofErr w:type="spellStart"/>
+      <w:r>
+        <w:rPr>
+          <w:lang w:eastAsia="pt-BR"/>
+        </w:rPr>
+        <w:t>algorítmos</w:t>
+      </w:r>
+      <w:proofErr w:type="spellEnd"/>
+      <w:r>
+        <w:rPr>
+          <w:lang w:eastAsia="pt-BR"/>
+        </w:rPr>
+        <w:t xml:space="preserve"> estão todos prontos nas bibliotecas, tendo somente que ter a </w:t>
+      </w:r>
+      <w:proofErr w:type="spellStart"/>
+      <w:r>
+        <w:rPr>
+          <w:lang w:eastAsia="pt-BR"/>
+        </w:rPr>
+        <w:t>poposta</w:t>
+      </w:r>
+      <w:proofErr w:type="spellEnd"/>
+      <w:r>
+        <w:rPr>
+          <w:lang w:eastAsia="pt-BR"/>
+        </w:rPr>
+        <w:t xml:space="preserve"> definida</w:t>
+      </w:r>
+    </w:p>
+    <w:p>
+      <w:pPr>
+        <w:rPr>
+          <w:lang w:eastAsia="pt-BR"/>
+        </w:rPr>
+      </w:pPr>
+      <w:r>
+        <w:rPr>
+          <w:lang w:eastAsia="pt-BR"/>
+        </w:rPr>
+        <w:t xml:space="preserve"># para aplicação. Mas não vamos gastar tempo escrevendo </w:t>
+      </w:r>
+      <w:proofErr w:type="spellStart"/>
+      <w:r>
+        <w:rPr>
+          <w:lang w:eastAsia="pt-BR"/>
+        </w:rPr>
+        <w:t>algorítmos</w:t>
+      </w:r>
+      <w:proofErr w:type="spellEnd"/>
+      <w:r>
+        <w:rPr>
+          <w:lang w:eastAsia="pt-BR"/>
+        </w:rPr>
+        <w:t>.</w:t>
+      </w:r>
+    </w:p>
+    <w:p>
+      <w:pPr>
+        <w:rPr>
+          <w:lang w:eastAsia="pt-BR"/>
+        </w:rPr>
+      </w:pPr>
+      <w:r>
+        <w:rPr>
+          <w:lang w:eastAsia="pt-BR"/>
+        </w:rPr>
+        <w:t># Mas temos também que selecionar bem os atributos que serão parâmetros de entrada</w:t>
+      </w:r>
+    </w:p>
+    <w:p>
+      <w:pPr>
+        <w:rPr>
+          <w:lang w:eastAsia="pt-BR"/>
+        </w:rPr>
+      </w:pPr>
+    </w:p>
+    <w:p>
+      <w:pPr>
+        <w:rPr>
+          <w:lang w:eastAsia="pt-BR"/>
+        </w:rPr>
+      </w:pPr>
+    </w:p>
+    <w:p>
+      <w:pPr>
+        <w:rPr>
+          <w:lang w:eastAsia="pt-BR"/>
+        </w:rPr>
+      </w:pPr>
+      <w:r>
+        <w:rPr>
+          <w:lang w:eastAsia="pt-BR"/>
+        </w:rPr>
+        <w:t xml:space="preserve">Pode-se notar que nem todos os </w:t>
+      </w:r>
+      <w:r>
+        <w:rPr>
+          <w:lang w:eastAsia="pt-BR"/>
+        </w:rPr>
+        <w:t>atributos</w:t>
+      </w:r>
+      <w:r>
+        <w:rPr>
+          <w:lang w:eastAsia="pt-BR"/>
+        </w:rPr>
+        <w:t xml:space="preserve"> do </w:t>
+      </w:r>
+      <w:proofErr w:type="spellStart"/>
+      <w:r>
+        <w:rPr>
           <w:i/>
           <w:lang w:eastAsia="pt-BR"/>
         </w:rPr>
-        <w:t>valor</w:t>
-      </w:r>
-      <w:proofErr w:type="gramEnd"/>
+        <w:t>dataset</w:t>
+      </w:r>
+      <w:proofErr w:type="spellEnd"/>
       <w:r>
         <w:rPr>
           <w:i/>
           <w:lang w:eastAsia="pt-BR"/>
         </w:rPr>
-        <w:t>_equipe_titular_visitante</w:t>
-      </w:r>
-      <w:proofErr w:type="spellEnd"/>
-      <w:r>
-        <w:rPr>
-          <w:i/>
-          <w:lang w:eastAsia="pt-BR"/>
-        </w:rPr>
-        <w:t xml:space="preserve">, </w:t>
-      </w:r>
-      <w:proofErr w:type="spellStart"/>
-      <w:r>
-        <w:rPr>
-          <w:i/>
-          <w:lang w:eastAsia="pt-BR"/>
-        </w:rPr>
-        <w:t>idade_media_titular_mandante</w:t>
-      </w:r>
-      <w:proofErr w:type="spellEnd"/>
-      <w:r>
-        <w:rPr>
-          <w:i/>
-          <w:lang w:eastAsia="pt-BR"/>
-        </w:rPr>
-        <w:t xml:space="preserve">, </w:t>
-      </w:r>
-      <w:proofErr w:type="spellStart"/>
-      <w:r>
-        <w:rPr>
-          <w:i/>
-          <w:lang w:eastAsia="pt-BR"/>
-        </w:rPr>
-        <w:t>idade_media_titular_visitante</w:t>
-      </w:r>
-      <w:proofErr w:type="spellEnd"/>
-      <w:r>
-        <w:rPr>
-          <w:i/>
-          <w:lang w:eastAsia="pt-BR"/>
-        </w:rPr>
-        <w:t xml:space="preserve">, </w:t>
-      </w:r>
-      <w:proofErr w:type="spellStart"/>
-      <w:r>
-        <w:rPr>
-          <w:i/>
-          <w:lang w:eastAsia="pt-BR"/>
-        </w:rPr>
-        <w:t>gols_mandante</w:t>
-      </w:r>
-      <w:proofErr w:type="spellEnd"/>
-      <w:r>
-        <w:rPr>
-          <w:i/>
-          <w:lang w:eastAsia="pt-BR"/>
-        </w:rPr>
-        <w:t xml:space="preserve">, </w:t>
-      </w:r>
-      <w:proofErr w:type="spellStart"/>
-      <w:r>
-        <w:rPr>
-          <w:i/>
-          <w:lang w:eastAsia="pt-BR"/>
-        </w:rPr>
-        <w:t>gols_visitante</w:t>
-      </w:r>
-      <w:proofErr w:type="spellEnd"/>
-      <w:r>
-        <w:rPr>
-          <w:i/>
-          <w:lang w:eastAsia="pt-BR"/>
-        </w:rPr>
-        <w:t xml:space="preserve">, gols_1_tempo_mandante, gols_1_tempo_visitante, </w:t>
-      </w:r>
-      <w:proofErr w:type="spellStart"/>
-      <w:r>
-        <w:rPr>
-          <w:i/>
-          <w:lang w:eastAsia="pt-BR"/>
-        </w:rPr>
-        <w:t>escanteios_mandante</w:t>
-      </w:r>
-      <w:proofErr w:type="spellEnd"/>
-      <w:r>
-        <w:rPr>
-          <w:i/>
-          <w:lang w:eastAsia="pt-BR"/>
-        </w:rPr>
-        <w:t xml:space="preserve">, </w:t>
-      </w:r>
-      <w:proofErr w:type="spellStart"/>
-      <w:r>
-        <w:rPr>
-          <w:i/>
-          <w:lang w:eastAsia="pt-BR"/>
-        </w:rPr>
-        <w:t>escanteios_visitante</w:t>
-      </w:r>
-      <w:proofErr w:type="spellEnd"/>
-      <w:r>
-        <w:rPr>
-          <w:i/>
-          <w:lang w:eastAsia="pt-BR"/>
-        </w:rPr>
-        <w:t xml:space="preserve">, </w:t>
-      </w:r>
-      <w:proofErr w:type="spellStart"/>
-      <w:r>
-        <w:rPr>
-          <w:i/>
-          <w:lang w:eastAsia="pt-BR"/>
-        </w:rPr>
-        <w:t>faltas_mandante</w:t>
-      </w:r>
-      <w:proofErr w:type="spellEnd"/>
-      <w:r>
-        <w:rPr>
-          <w:i/>
-          <w:lang w:eastAsia="pt-BR"/>
-        </w:rPr>
-        <w:t xml:space="preserve">, </w:t>
-      </w:r>
-      <w:proofErr w:type="spellStart"/>
-      <w:r>
-        <w:rPr>
-          <w:i/>
-          <w:lang w:eastAsia="pt-BR"/>
-        </w:rPr>
-        <w:t>faltas_visitante</w:t>
-      </w:r>
-      <w:proofErr w:type="spellEnd"/>
-      <w:r>
-        <w:rPr>
-          <w:i/>
-          <w:lang w:eastAsia="pt-BR"/>
-        </w:rPr>
-        <w:t xml:space="preserve">, </w:t>
-      </w:r>
-      <w:proofErr w:type="spellStart"/>
-      <w:r>
-        <w:rPr>
-          <w:i/>
+        <w:t xml:space="preserve"> </w:t>
+      </w:r>
+      <w:r>
+        <w:rPr>
+          <w:lang w:eastAsia="pt-BR"/>
+        </w:rPr>
+        <w:t>(listados no tópico 2.3) serão de nosso interesse, e ainda, que poderemos ter a necessidade criar algum campo de interesse, que venha a enriquecer a nossa base, e consequentemente, as nossas análises.</w:t>
+      </w:r>
+    </w:p>
+    <w:p>
+      <w:pPr>
+        <w:rPr>
+          <w:lang w:eastAsia="pt-BR"/>
+        </w:rPr>
+      </w:pPr>
+      <w:r>
+        <w:rPr>
           <w:lang w:eastAsia="pt-BR"/>
         </w:rPr>
         <w:lastRenderedPageBreak/>
-        <w:t>chutes_bola_parada_mandante</w:t>
-      </w:r>
-      <w:proofErr w:type="spellEnd"/>
-      <w:r>
-        <w:rPr>
-          <w:i/>
-          <w:lang w:eastAsia="pt-BR"/>
-        </w:rPr>
-        <w:t xml:space="preserve">, </w:t>
-      </w:r>
-      <w:proofErr w:type="spellStart"/>
-      <w:r>
-        <w:rPr>
-          <w:i/>
-          <w:lang w:eastAsia="pt-BR"/>
-        </w:rPr>
-        <w:t>chutes_bola_parada_visitante</w:t>
-      </w:r>
-      <w:proofErr w:type="spellEnd"/>
-      <w:r>
-        <w:rPr>
-          <w:i/>
-          <w:lang w:eastAsia="pt-BR"/>
-        </w:rPr>
-        <w:t xml:space="preserve">, </w:t>
-      </w:r>
-      <w:proofErr w:type="spellStart"/>
-      <w:r>
-        <w:rPr>
-          <w:i/>
-          <w:lang w:eastAsia="pt-BR"/>
-        </w:rPr>
-        <w:t>defesas_mandante</w:t>
-      </w:r>
-      <w:proofErr w:type="spellEnd"/>
-      <w:r>
-        <w:rPr>
-          <w:i/>
-          <w:lang w:eastAsia="pt-BR"/>
-        </w:rPr>
-        <w:t xml:space="preserve">, </w:t>
-      </w:r>
-      <w:proofErr w:type="spellStart"/>
-      <w:r>
-        <w:rPr>
-          <w:i/>
-          <w:lang w:eastAsia="pt-BR"/>
-        </w:rPr>
-        <w:t>defesas_visitante</w:t>
-      </w:r>
-      <w:proofErr w:type="spellEnd"/>
-      <w:r>
-        <w:rPr>
-          <w:i/>
-          <w:lang w:eastAsia="pt-BR"/>
-        </w:rPr>
-        <w:t xml:space="preserve">, </w:t>
-      </w:r>
-      <w:proofErr w:type="spellStart"/>
-      <w:r>
-        <w:rPr>
-          <w:i/>
-          <w:lang w:eastAsia="pt-BR"/>
-        </w:rPr>
-        <w:t>impedimentos_mandante</w:t>
-      </w:r>
-      <w:proofErr w:type="spellEnd"/>
-      <w:r>
-        <w:rPr>
-          <w:i/>
-          <w:lang w:eastAsia="pt-BR"/>
-        </w:rPr>
-        <w:t xml:space="preserve">, </w:t>
-      </w:r>
-      <w:proofErr w:type="spellStart"/>
-      <w:r>
-        <w:rPr>
-          <w:i/>
-          <w:lang w:eastAsia="pt-BR"/>
-        </w:rPr>
-        <w:t>impedimentos_visitante</w:t>
-      </w:r>
-      <w:proofErr w:type="spellEnd"/>
-      <w:r>
-        <w:rPr>
-          <w:i/>
-          <w:lang w:eastAsia="pt-BR"/>
-        </w:rPr>
-        <w:t xml:space="preserve">, </w:t>
-      </w:r>
-      <w:proofErr w:type="spellStart"/>
-      <w:r>
-        <w:rPr>
-          <w:i/>
-          <w:lang w:eastAsia="pt-BR"/>
-        </w:rPr>
-        <w:t>chutes_mandante</w:t>
-      </w:r>
-      <w:proofErr w:type="spellEnd"/>
-      <w:r>
-        <w:rPr>
-          <w:i/>
-          <w:lang w:eastAsia="pt-BR"/>
-        </w:rPr>
-        <w:t xml:space="preserve">, </w:t>
-      </w:r>
-      <w:proofErr w:type="spellStart"/>
-      <w:r>
-        <w:rPr>
-          <w:i/>
-          <w:lang w:eastAsia="pt-BR"/>
-        </w:rPr>
-        <w:t>chutes_visitante</w:t>
-      </w:r>
-      <w:proofErr w:type="spellEnd"/>
-      <w:r>
-        <w:rPr>
-          <w:i/>
-          <w:lang w:eastAsia="pt-BR"/>
-        </w:rPr>
-        <w:t xml:space="preserve">, </w:t>
-      </w:r>
-      <w:proofErr w:type="spellStart"/>
-      <w:r>
-        <w:rPr>
-          <w:i/>
-          <w:lang w:eastAsia="pt-BR"/>
-        </w:rPr>
-        <w:t>chutes_fora_mandante</w:t>
-      </w:r>
-      <w:proofErr w:type="spellEnd"/>
-      <w:r>
-        <w:rPr>
-          <w:i/>
-          <w:lang w:eastAsia="pt-BR"/>
-        </w:rPr>
-        <w:t xml:space="preserve">, </w:t>
-      </w:r>
-      <w:proofErr w:type="spellStart"/>
-      <w:r>
-        <w:rPr>
-          <w:i/>
-          <w:lang w:eastAsia="pt-BR"/>
-        </w:rPr>
-        <w:t>chutes_fora_visitante</w:t>
-      </w:r>
-      <w:proofErr w:type="spellEnd"/>
-      <w:r>
-        <w:rPr>
-          <w:i/>
-          <w:lang w:eastAsia="pt-BR"/>
-        </w:rPr>
-        <w:t>.</w:t>
-      </w:r>
-      <w:r>
-        <w:rPr>
-          <w:lang w:eastAsia="pt-BR"/>
-        </w:rPr>
-        <w:t xml:space="preserve"> </w:t>
-      </w:r>
-    </w:p>
-    <w:p>
-      <w:pPr>
-        <w:jc w:val="left"/>
-        <w:rPr>
-          <w:lang w:eastAsia="pt-BR"/>
-        </w:rPr>
-      </w:pPr>
-    </w:p>
-    <w:p>
-      <w:pPr>
-        <w:pStyle w:val="Ttulo1"/>
-        <w:rPr>
-          <w:lang w:val="pt-BR" w:eastAsia="pt-BR"/>
-        </w:rPr>
-      </w:pPr>
-      <w:bookmarkStart w:id="5" w:name="_Toc154172157"/>
-      <w:r>
-        <w:rPr>
-          <w:lang w:val="pt-BR" w:eastAsia="pt-BR"/>
-        </w:rPr>
-        <w:t>3</w:t>
-      </w:r>
-      <w:r>
-        <w:rPr>
-          <w:lang w:eastAsia="pt-BR"/>
-        </w:rPr>
-        <w:t xml:space="preserve">. </w:t>
-      </w:r>
-      <w:r>
-        <w:rPr>
-          <w:lang w:val="pt-BR" w:eastAsia="pt-BR"/>
-        </w:rPr>
-        <w:t>Preparação da Base de Dados</w:t>
-      </w:r>
-      <w:bookmarkEnd w:id="5"/>
-    </w:p>
-    <w:p>
-      <w:pPr>
-        <w:rPr>
-          <w:lang w:eastAsia="pt-BR"/>
-        </w:rPr>
-      </w:pPr>
-    </w:p>
-    <w:p>
-      <w:pPr>
-        <w:rPr>
-          <w:lang w:eastAsia="pt-BR"/>
-        </w:rPr>
-      </w:pPr>
-      <w:r>
-        <w:rPr>
-          <w:lang w:eastAsia="pt-BR"/>
-        </w:rPr>
-        <w:t xml:space="preserve">Etapa de maior investimento de tempo e </w:t>
-      </w:r>
-      <w:proofErr w:type="gramStart"/>
-      <w:r>
-        <w:rPr>
-          <w:lang w:eastAsia="pt-BR"/>
-        </w:rPr>
-        <w:t>esforço....</w:t>
-      </w:r>
-      <w:proofErr w:type="gramEnd"/>
-      <w:r>
-        <w:rPr>
-          <w:lang w:eastAsia="pt-BR"/>
-        </w:rPr>
-        <w:t>.</w:t>
-      </w:r>
-      <w:r>
-        <w:rPr>
-          <w:lang w:eastAsia="pt-BR"/>
-        </w:rPr>
-        <w:t xml:space="preserve"> [</w:t>
-      </w:r>
-      <w:proofErr w:type="gramStart"/>
-      <w:r>
-        <w:rPr>
-          <w:lang w:eastAsia="pt-BR"/>
-        </w:rPr>
-        <w:t>referências</w:t>
-      </w:r>
-      <w:proofErr w:type="gramEnd"/>
-      <w:r>
-        <w:rPr>
-          <w:lang w:eastAsia="pt-BR"/>
-        </w:rPr>
-        <w:t>]</w:t>
-      </w:r>
-    </w:p>
-    <w:p>
-      <w:pPr>
-        <w:rPr>
-          <w:lang w:eastAsia="pt-BR"/>
-        </w:rPr>
-      </w:pPr>
-      <w:proofErr w:type="spellStart"/>
-      <w:r>
-        <w:rPr>
-          <w:lang w:eastAsia="pt-BR"/>
-        </w:rPr>
-        <w:t>X</w:t>
-      </w:r>
-      <w:r>
-        <w:rPr>
-          <w:lang w:eastAsia="pt-BR"/>
-        </w:rPr>
-        <w:t>xxxxxxx</w:t>
-      </w:r>
-      <w:proofErr w:type="spellEnd"/>
-    </w:p>
-    <w:p>
-      <w:pPr>
-        <w:rPr>
-          <w:lang w:eastAsia="pt-BR"/>
-        </w:rPr>
-      </w:pPr>
-    </w:p>
-    <w:p>
-      <w:pPr>
-        <w:rPr>
-          <w:lang w:eastAsia="pt-BR"/>
-        </w:rPr>
-      </w:pPr>
-      <w:r>
-        <w:rPr>
-          <w:lang w:eastAsia="pt-BR"/>
-        </w:rPr>
-        <w:t xml:space="preserve">Pode-se notar que nem todos os campos do </w:t>
-      </w:r>
-      <w:proofErr w:type="spellStart"/>
-      <w:r>
-        <w:rPr>
-          <w:i/>
-          <w:lang w:eastAsia="pt-BR"/>
-        </w:rPr>
-        <w:t>dataset</w:t>
-      </w:r>
-      <w:proofErr w:type="spellEnd"/>
-      <w:r>
-        <w:rPr>
-          <w:i/>
-          <w:lang w:eastAsia="pt-BR"/>
-        </w:rPr>
-        <w:t xml:space="preserve"> </w:t>
-      </w:r>
-      <w:r>
-        <w:rPr>
-          <w:lang w:eastAsia="pt-BR"/>
-        </w:rPr>
-        <w:t>(listados no tópico 2.3) serão de nosso interesse, e ainda, que poderemos ter a necessidade criar algum campo de interesse, que venha a enriquecer a nossa base, e consequentemente, as nossas análises.</w:t>
-      </w:r>
-    </w:p>
-    <w:p>
-      <w:pPr>
-        <w:rPr>
-          <w:lang w:eastAsia="pt-BR"/>
-        </w:rPr>
-      </w:pPr>
-      <w:r>
-        <w:rPr>
-          <w:lang w:eastAsia="pt-BR"/>
-        </w:rPr>
         <w:t>Nessa etapa, iniciamos com um entendimento geral da base de dados, para em seguida realizar a limpeza e transformações necessárias</w:t>
       </w:r>
       <w:r>
@@ -5356,6 +5580,77 @@
         <w:rPr>
           <w:lang w:eastAsia="pt-BR"/>
         </w:rPr>
+        <w:t>O objetivo da Análise Exploratória é estudar a base de dados que se está trabalhando e entender padrões e pontos de atenção que podem impactar em análises posteriores. [</w:t>
+      </w:r>
+      <w:proofErr w:type="spellStart"/>
+      <w:proofErr w:type="gramStart"/>
+      <w:r>
+        <w:rPr>
+          <w:lang w:eastAsia="pt-BR"/>
+        </w:rPr>
+        <w:t>refer</w:t>
+      </w:r>
+      <w:proofErr w:type="spellEnd"/>
+      <w:proofErr w:type="gramEnd"/>
+      <w:r>
+        <w:rPr>
+          <w:lang w:eastAsia="pt-BR"/>
+        </w:rPr>
+        <w:t xml:space="preserve">. </w:t>
+      </w:r>
+      <w:proofErr w:type="gramStart"/>
+      <w:r>
+        <w:rPr>
+          <w:lang w:eastAsia="pt-BR"/>
+        </w:rPr>
+        <w:t>curso</w:t>
+      </w:r>
+      <w:proofErr w:type="gramEnd"/>
+      <w:r>
+        <w:rPr>
+          <w:lang w:eastAsia="pt-BR"/>
+        </w:rPr>
+        <w:t xml:space="preserve"> </w:t>
+      </w:r>
+      <w:proofErr w:type="spellStart"/>
+      <w:r>
+        <w:rPr>
+          <w:lang w:eastAsia="pt-BR"/>
+        </w:rPr>
+        <w:t>python</w:t>
+      </w:r>
+      <w:proofErr w:type="spellEnd"/>
+      <w:r>
+        <w:rPr>
+          <w:lang w:eastAsia="pt-BR"/>
+        </w:rPr>
+        <w:t xml:space="preserve"> para data </w:t>
+      </w:r>
+      <w:proofErr w:type="spellStart"/>
+      <w:r>
+        <w:rPr>
+          <w:lang w:eastAsia="pt-BR"/>
+        </w:rPr>
+        <w:t>science</w:t>
+      </w:r>
+      <w:proofErr w:type="spellEnd"/>
+      <w:r>
+        <w:rPr>
+          <w:lang w:eastAsia="pt-BR"/>
+        </w:rPr>
+        <w:t>]</w:t>
+      </w:r>
+    </w:p>
+    <w:p>
+      <w:pPr>
+        <w:rPr>
+          <w:lang w:eastAsia="pt-BR"/>
+        </w:rPr>
+      </w:pPr>
+      <w:r>
+        <w:rPr>
+          <w:lang w:eastAsia="pt-BR"/>
+        </w:rPr>
         <w:t xml:space="preserve">Aqui nessa etapa, exploramos </w:t>
       </w:r>
       <w:r>
@@ -5395,8 +5690,255 @@
         <w:rPr>
           <w:lang w:eastAsia="pt-BR"/>
         </w:rPr>
-        <w:t xml:space="preserve"> para “ganhar intimidade com os dados”. Aqui já começamos a entender as estratégias a serem adotadas para a efetiva preparação da base de dados.</w:t>
-      </w:r>
+        <w:t xml:space="preserve"> para “ganhar intimidade com os dados”. Aqui já começamos a entender as estratégias a serem adotadas para a efetiva preparação da base de dados</w:t>
+      </w:r>
+      <w:r>
+        <w:rPr>
+          <w:lang w:eastAsia="pt-BR"/>
+        </w:rPr>
+        <w:t xml:space="preserve">, necessária antes de se aplicar qualquer algoritmo de </w:t>
+      </w:r>
+      <w:proofErr w:type="spellStart"/>
+      <w:r>
+        <w:rPr>
+          <w:i/>
+          <w:lang w:eastAsia="pt-BR"/>
+        </w:rPr>
+        <w:t>machine</w:t>
+      </w:r>
+      <w:proofErr w:type="spellEnd"/>
+      <w:r>
+        <w:rPr>
+          <w:i/>
+          <w:lang w:eastAsia="pt-BR"/>
+        </w:rPr>
+        <w:t xml:space="preserve"> </w:t>
+      </w:r>
+      <w:proofErr w:type="spellStart"/>
+      <w:r>
+        <w:rPr>
+          <w:i/>
+          <w:lang w:eastAsia="pt-BR"/>
+        </w:rPr>
+        <w:t>learning</w:t>
+      </w:r>
+      <w:proofErr w:type="spellEnd"/>
+      <w:r>
+        <w:rPr>
+          <w:lang w:eastAsia="pt-BR"/>
+        </w:rPr>
+        <w:t xml:space="preserve"> sobre a base de dados</w:t>
+      </w:r>
+      <w:r>
+        <w:rPr>
+          <w:lang w:eastAsia="pt-BR"/>
+        </w:rPr>
+        <w:t>.</w:t>
+      </w:r>
+    </w:p>
+    <w:p>
+      <w:pPr>
+        <w:rPr>
+          <w:lang w:eastAsia="pt-BR"/>
+        </w:rPr>
+      </w:pPr>
+      <w:r>
+        <w:rPr>
+          <w:lang w:eastAsia="pt-BR"/>
+        </w:rPr>
+        <w:t xml:space="preserve">Dentre as </w:t>
+      </w:r>
+      <w:r>
+        <w:rPr>
+          <w:lang w:eastAsia="pt-BR"/>
+        </w:rPr>
+        <w:t xml:space="preserve">principais </w:t>
+      </w:r>
+      <w:r>
+        <w:rPr>
+          <w:lang w:eastAsia="pt-BR"/>
+        </w:rPr>
+        <w:t xml:space="preserve">atividades realizadas na análise exploratória estão: </w:t>
+      </w:r>
+    </w:p>
+    <w:p>
+      <w:pPr>
+        <w:numPr>
+          <w:ilvl w:val="0"/>
+          <w:numId w:val="29"/>
+        </w:numPr>
+        <w:rPr>
+          <w:lang w:eastAsia="pt-BR"/>
+        </w:rPr>
+      </w:pPr>
+      <w:r>
+        <w:rPr>
+          <w:lang w:eastAsia="pt-BR"/>
+        </w:rPr>
+        <w:t xml:space="preserve">Verificação da estrutura do </w:t>
+      </w:r>
+      <w:proofErr w:type="spellStart"/>
+      <w:r>
+        <w:rPr>
+          <w:i/>
+          <w:lang w:eastAsia="pt-BR"/>
+        </w:rPr>
+        <w:t>dataset</w:t>
+      </w:r>
+      <w:proofErr w:type="spellEnd"/>
+      <w:r>
+        <w:rPr>
+          <w:lang w:eastAsia="pt-BR"/>
+        </w:rPr>
+        <w:t xml:space="preserve"> (atributos disponíveis);</w:t>
+      </w:r>
+    </w:p>
+    <w:p>
+      <w:pPr>
+        <w:numPr>
+          <w:ilvl w:val="0"/>
+          <w:numId w:val="29"/>
+        </w:numPr>
+        <w:rPr>
+          <w:lang w:eastAsia="pt-BR"/>
+        </w:rPr>
+      </w:pPr>
+      <w:r>
+        <w:rPr>
+          <w:lang w:eastAsia="pt-BR"/>
+        </w:rPr>
+        <w:t>Verificação do tipo de dados dos atributos;</w:t>
+      </w:r>
+    </w:p>
+    <w:p>
+      <w:pPr>
+        <w:numPr>
+          <w:ilvl w:val="0"/>
+          <w:numId w:val="29"/>
+        </w:numPr>
+        <w:rPr>
+          <w:lang w:eastAsia="pt-BR"/>
+        </w:rPr>
+      </w:pPr>
+      <w:r>
+        <w:rPr>
+          <w:lang w:eastAsia="pt-BR"/>
+        </w:rPr>
+        <w:t xml:space="preserve">Exploração </w:t>
+      </w:r>
+      <w:r>
+        <w:rPr>
+          <w:lang w:eastAsia="pt-BR"/>
+        </w:rPr>
+        <w:t>v</w:t>
+      </w:r>
+      <w:r>
+        <w:rPr>
+          <w:lang w:eastAsia="pt-BR"/>
+        </w:rPr>
+        <w:t xml:space="preserve">isual dos </w:t>
+      </w:r>
+      <w:r>
+        <w:rPr>
+          <w:lang w:eastAsia="pt-BR"/>
+        </w:rPr>
+        <w:t>d</w:t>
+      </w:r>
+      <w:r>
+        <w:rPr>
+          <w:lang w:eastAsia="pt-BR"/>
+        </w:rPr>
+        <w:t>ados;</w:t>
+      </w:r>
+    </w:p>
+    <w:p>
+      <w:pPr>
+        <w:numPr>
+          <w:ilvl w:val="0"/>
+          <w:numId w:val="29"/>
+        </w:numPr>
+        <w:rPr>
+          <w:lang w:eastAsia="pt-BR"/>
+        </w:rPr>
+      </w:pPr>
+      <w:r>
+        <w:rPr>
+          <w:lang w:eastAsia="pt-BR"/>
+        </w:rPr>
+        <w:t>Obtenção da estatística descritiva dos atributos numéricos;</w:t>
+      </w:r>
+    </w:p>
+    <w:p>
+      <w:pPr>
+        <w:numPr>
+          <w:ilvl w:val="0"/>
+          <w:numId w:val="29"/>
+        </w:numPr>
+        <w:rPr>
+          <w:lang w:eastAsia="pt-BR"/>
+        </w:rPr>
+      </w:pPr>
+      <w:r>
+        <w:rPr>
+          <w:lang w:eastAsia="pt-BR"/>
+        </w:rPr>
+        <w:t>Obtenção das tabelas de frequência dos atributos categóricos;</w:t>
+      </w:r>
+    </w:p>
+    <w:p>
+      <w:pPr>
+        <w:numPr>
+          <w:ilvl w:val="0"/>
+          <w:numId w:val="29"/>
+        </w:numPr>
+        <w:rPr>
+          <w:lang w:eastAsia="pt-BR"/>
+        </w:rPr>
+      </w:pPr>
+      <w:r>
+        <w:rPr>
+          <w:lang w:eastAsia="pt-BR"/>
+        </w:rPr>
+        <w:t>Detecção de dados nulos;</w:t>
+      </w:r>
+    </w:p>
+    <w:p>
+      <w:pPr>
+        <w:numPr>
+          <w:ilvl w:val="0"/>
+          <w:numId w:val="29"/>
+        </w:numPr>
+        <w:rPr>
+          <w:lang w:eastAsia="pt-BR"/>
+        </w:rPr>
+      </w:pPr>
+      <w:r>
+        <w:rPr>
+          <w:lang w:eastAsia="pt-BR"/>
+        </w:rPr>
+        <w:t xml:space="preserve">Detecção de </w:t>
+      </w:r>
+      <w:proofErr w:type="spellStart"/>
+      <w:r>
+        <w:rPr>
+          <w:lang w:eastAsia="pt-BR"/>
+        </w:rPr>
+        <w:t>outliers</w:t>
+      </w:r>
+      <w:proofErr w:type="spellEnd"/>
+      <w:r>
+        <w:rPr>
+          <w:lang w:eastAsia="pt-BR"/>
+        </w:rPr>
+        <w:t>.</w:t>
+      </w:r>
+    </w:p>
+    <w:p>
+      <w:pPr>
+        <w:rPr>
+          <w:lang w:eastAsia="pt-BR"/>
+        </w:rPr>
+      </w:pPr>
     </w:p>
     <w:p>
       <w:pPr>
@@ -5481,20 +6023,56 @@
         <w:rPr>
           <w:lang w:eastAsia="pt-BR"/>
         </w:rPr>
-        <w:t xml:space="preserve"> para a visualização de todas as colunas disponíveis. Em seguida, já selecionamos somente as colunas de nosso interesse. </w:t>
-      </w:r>
-      <w:r>
-        <w:rPr>
-          <w:lang w:eastAsia="pt-BR"/>
-        </w:rPr>
-        <w:t xml:space="preserve">Na figura XX, é exibido um trecho do código onde </w:t>
+        <w:t xml:space="preserve"> para a visualização de todas as colunas disponíveis. Em seguida, já selecionamos somente as colunas</w:t>
+      </w:r>
+      <w:r>
+        <w:rPr>
+          <w:lang w:eastAsia="pt-BR"/>
+        </w:rPr>
+        <w:t xml:space="preserve"> que</w:t>
+      </w:r>
+      <w:r>
+        <w:rPr>
+          <w:lang w:eastAsia="pt-BR"/>
+        </w:rPr>
+        <w:t>,</w:t>
+      </w:r>
+      <w:r>
+        <w:rPr>
+          <w:lang w:eastAsia="pt-BR"/>
+        </w:rPr>
+        <w:t xml:space="preserve"> a princípio</w:t>
+      </w:r>
+      <w:r>
+        <w:rPr>
+          <w:lang w:eastAsia="pt-BR"/>
+        </w:rPr>
+        <w:t>,</w:t>
+      </w:r>
+      <w:r>
+        <w:rPr>
+          <w:lang w:eastAsia="pt-BR"/>
+        </w:rPr>
+        <w:t xml:space="preserve"> seriam de</w:t>
+      </w:r>
+      <w:r>
+        <w:rPr>
+          <w:lang w:eastAsia="pt-BR"/>
+        </w:rPr>
+        <w:t xml:space="preserve"> nosso interesse. </w:t>
+      </w:r>
+      <w:r>
+        <w:rPr>
+          <w:lang w:eastAsia="pt-BR"/>
+        </w:rPr>
+        <w:t xml:space="preserve">Na figura XX, é exibido um </w:t>
       </w:r>
       <w:r>
         <w:rPr>
           <w:lang w:eastAsia="pt-BR"/>
         </w:rPr>
         <w:lastRenderedPageBreak/>
-        <w:t>selecionamos as colunas de</w:t>
+        <w:t>trecho do código onde selecionamos as colunas de</w:t>
       </w:r>
       <w:r>
         <w:rPr>
@@ -5539,19 +6117,7 @@
         <w:rPr>
           <w:lang w:eastAsia="pt-BR"/>
         </w:rPr>
-        <w:t xml:space="preserve"> </w:t>
-      </w:r>
-      <w:r>
-        <w:rPr>
-          <w:lang w:eastAsia="pt-BR"/>
-        </w:rPr>
-        <w:t xml:space="preserve">Cada linha </w:t>
-      </w:r>
-      <w:r>
-        <w:rPr>
-          <w:lang w:eastAsia="pt-BR"/>
-        </w:rPr>
-        <w:t xml:space="preserve">do </w:t>
+        <w:t xml:space="preserve"> Cada linha do </w:t>
       </w:r>
       <w:proofErr w:type="spellStart"/>
       <w:r>
@@ -5566,25 +6132,7 @@
         <w:rPr>
           <w:lang w:eastAsia="pt-BR"/>
         </w:rPr>
-        <w:t xml:space="preserve"> </w:t>
-      </w:r>
-      <w:r>
-        <w:rPr>
-          <w:lang w:eastAsia="pt-BR"/>
-        </w:rPr>
-        <w:t>se refere a um jogo</w:t>
-      </w:r>
-      <w:r>
-        <w:rPr>
-          <w:lang w:eastAsia="pt-BR"/>
-        </w:rPr>
-        <w:t xml:space="preserve"> realizado</w:t>
-      </w:r>
-      <w:r>
-        <w:rPr>
-          <w:lang w:eastAsia="pt-BR"/>
-        </w:rPr>
-        <w:t>.</w:t>
+        <w:t xml:space="preserve"> se refere a um jogo realizado.</w:t>
       </w:r>
     </w:p>
     <w:p>
@@ -5609,7 +6157,7 @@
           <w:lang w:eastAsia="pt-BR"/>
         </w:rPr>
         <w:pict w14:anchorId="7044254D">
-          <v:shape id="_x0000_i1027" type="#_x0000_t75" style="width:451.65pt;height:171.35pt" o:bordertopcolor="this" o:borderleftcolor="this" o:borderbottomcolor="this" o:borderrightcolor="this">
+          <v:shape id="_x0000_i1027" type="#_x0000_t75" style="width:451.65pt;height:170.65pt" o:bordertopcolor="this" o:borderleftcolor="this" o:borderbottomcolor="this" o:borderrightcolor="this">
             <v:imagedata r:id="rId15" o:title="FIG_001 - Análise Exploratória"/>
             <w10:bordertop type="single" width="4"/>
             <w10:borderleft type="single" width="4"/>
@@ -5725,7 +6273,7 @@
           <w:lang w:eastAsia="pt-BR"/>
         </w:rPr>
         <w:pict w14:anchorId="62331342">
-          <v:shape id="_x0000_i1028" type="#_x0000_t75" style="width:453.35pt;height:295.65pt" o:bordertopcolor="this" o:borderleftcolor="this" o:borderbottomcolor="this" o:borderrightcolor="this">
+          <v:shape id="_x0000_i1028" type="#_x0000_t75" style="width:453.35pt;height:295.35pt" o:bordertopcolor="this" o:borderleftcolor="this" o:borderbottomcolor="this" o:borderrightcolor="this">
             <v:imagedata r:id="rId16" o:title="FIG_003 - Análise Exploratória - Sweetviz"/>
             <w10:bordertop type="single" width="4"/>
             <w10:borderleft type="single" width="4"/>
@@ -5963,7 +6511,19 @@
         <w:rPr>
           <w:lang w:eastAsia="pt-BR"/>
         </w:rPr>
-        <w:t>-PR x Atlético-PR</w:t>
+        <w:t xml:space="preserve">-PR </w:t>
+      </w:r>
+      <w:r>
+        <w:rPr>
+          <w:lang w:eastAsia="pt-BR"/>
+        </w:rPr>
+        <w:t>e</w:t>
+      </w:r>
+      <w:r>
+        <w:rPr>
+          <w:lang w:eastAsia="pt-BR"/>
+        </w:rPr>
+        <w:t xml:space="preserve"> Atlético-PR</w:t>
       </w:r>
     </w:p>
     <w:p>
@@ -5980,7 +6540,19 @@
         <w:rPr>
           <w:lang w:eastAsia="pt-BR"/>
         </w:rPr>
-        <w:t>Goiás x Goiás EC</w:t>
+        <w:t xml:space="preserve">Goiás </w:t>
+      </w:r>
+      <w:r>
+        <w:rPr>
+          <w:lang w:eastAsia="pt-BR"/>
+        </w:rPr>
+        <w:t>e</w:t>
+      </w:r>
+      <w:r>
+        <w:rPr>
+          <w:lang w:eastAsia="pt-BR"/>
+        </w:rPr>
+        <w:t xml:space="preserve"> Goiás EC</w:t>
       </w:r>
     </w:p>
     <w:p>
@@ -5997,7 +6569,19 @@
         <w:rPr>
           <w:lang w:eastAsia="pt-BR"/>
         </w:rPr>
-        <w:t>Santos x Santos FC</w:t>
+        <w:t xml:space="preserve">Santos </w:t>
+      </w:r>
+      <w:r>
+        <w:rPr>
+          <w:lang w:eastAsia="pt-BR"/>
+        </w:rPr>
+        <w:t>e</w:t>
+      </w:r>
+      <w:r>
+        <w:rPr>
+          <w:lang w:eastAsia="pt-BR"/>
+        </w:rPr>
+        <w:t xml:space="preserve"> Santos FC</w:t>
       </w:r>
     </w:p>
     <w:p>
@@ -6016,27 +6600,19 @@
         <w:rPr>
           <w:lang w:eastAsia="pt-BR"/>
         </w:rPr>
-        <w:t xml:space="preserve">ao realizar </w:t>
-      </w:r>
-      <w:proofErr w:type="spellStart"/>
-      <w:r>
-        <w:rPr>
-          <w:lang w:eastAsia="pt-BR"/>
-        </w:rPr>
-        <w:t>a</w:t>
-      </w:r>
-      <w:r>
-        <w:rPr>
-          <w:lang w:eastAsia="pt-BR"/>
-        </w:rPr>
-        <w:t>preparação</w:t>
-      </w:r>
-      <w:proofErr w:type="spellEnd"/>
-      <w:r>
-        <w:rPr>
-          <w:lang w:eastAsia="pt-BR"/>
-        </w:rPr>
-        <w:t xml:space="preserve"> da base de dados, teremos que padronizar esses nomes.</w:t>
+        <w:t>ao realizar a</w:t>
+      </w:r>
+      <w:r>
+        <w:rPr>
+          <w:lang w:eastAsia="pt-BR"/>
+        </w:rPr>
+        <w:t xml:space="preserve"> </w:t>
+      </w:r>
+      <w:r>
+        <w:rPr>
+          <w:lang w:eastAsia="pt-BR"/>
+        </w:rPr>
+        <w:t>preparação da base de dados, teremos que padronizar esses nomes.</w:t>
       </w:r>
     </w:p>
     <w:p>
@@ -6107,19 +6683,7 @@
         <w:rPr>
           <w:lang w:eastAsia="pt-BR"/>
         </w:rPr>
-        <w:t xml:space="preserve">o qual foi preenchido por nós, com dados complementares (jogos no período </w:t>
-      </w:r>
-      <w:r>
-        <w:rPr>
-          <w:lang w:eastAsia="pt-BR"/>
-        </w:rPr>
-        <w:t>de 27/10/2023 a 7/12/2023</w:t>
-      </w:r>
-      <w:r>
-        <w:rPr>
-          <w:lang w:eastAsia="pt-BR"/>
-        </w:rPr>
-        <w:t xml:space="preserve">), os quais não estão disponibilizados no </w:t>
+        <w:t xml:space="preserve">o qual foi preenchido por nós, com dados complementares (jogos no período de 27/10/2023 a 7/12/2023), os quais não estão disponibilizados no </w:t>
       </w:r>
       <w:proofErr w:type="spellStart"/>
       <w:r>
@@ -6154,19 +6718,7 @@
         <w:rPr>
           <w:lang w:eastAsia="pt-BR"/>
         </w:rPr>
-        <w:t>conforme explicado no item 2.3 (</w:t>
-      </w:r>
-      <w:r>
-        <w:rPr>
-          <w:lang w:eastAsia="pt-BR"/>
-        </w:rPr>
-        <w:t>Escolha e Obtenção das Bases de Dados</w:t>
-      </w:r>
-      <w:r>
-        <w:rPr>
-          <w:lang w:eastAsia="pt-BR"/>
-        </w:rPr>
-        <w:t xml:space="preserve">) deste trabalho. </w:t>
+        <w:t xml:space="preserve">conforme explicado no item 2.3 (Escolha e Obtenção das Bases de Dados) deste trabalho. </w:t>
       </w:r>
       <w:r>
         <w:rPr>
@@ -6314,7 +6866,21 @@
           <w:bCs/>
           <w:lang w:eastAsia="pt-BR"/>
         </w:rPr>
-        <w:t xml:space="preserve">, onde pode-se observar os dados vazios do atributos citados. </w:t>
+        <w:t>, onde pode-se observar os dados vazios do</w:t>
+      </w:r>
+      <w:r>
+        <w:rPr>
+          <w:bCs/>
+          <w:lang w:eastAsia="pt-BR"/>
+        </w:rPr>
+        <w:t>s</w:t>
+      </w:r>
+      <w:r>
+        <w:rPr>
+          <w:bCs/>
+          <w:lang w:eastAsia="pt-BR"/>
+        </w:rPr>
+        <w:t xml:space="preserve"> atributos citados. </w:t>
       </w:r>
     </w:p>
     <w:p>
@@ -6331,7 +6897,7 @@
         </w:rPr>
         <w:lastRenderedPageBreak/>
         <w:pict w14:anchorId="79DB8DE0">
-          <v:shape id="_x0000_i1029" type="#_x0000_t75" style="width:453pt;height:152.65pt" o:bordertopcolor="this" o:borderleftcolor="this" o:borderbottomcolor="this" o:borderrightcolor="this">
+          <v:shape id="_x0000_i1029" type="#_x0000_t75" style="width:453pt;height:152.35pt" o:bordertopcolor="this" o:borderleftcolor="this" o:borderbottomcolor="this" o:borderrightcolor="this">
             <v:imagedata r:id="rId17" o:title="FIG_004 - Análise Exploratória"/>
             <w10:bordertop type="single" width="4"/>
             <w10:borderleft type="single" width="4"/>
@@ -6439,94 +7005,133 @@
         <w:rPr>
           <w:lang w:eastAsia="pt-BR"/>
         </w:rPr>
-        <w:t>O N</w:t>
-      </w:r>
-      <w:r>
-        <w:rPr>
-          <w:lang w:eastAsia="pt-BR"/>
-        </w:rPr>
-        <w:t>otebook Python</w:t>
-      </w:r>
-      <w:r>
-        <w:rPr>
-          <w:lang w:eastAsia="pt-BR"/>
-        </w:rPr>
-        <w:t xml:space="preserve"> completo com a Análise Exploratória tratada neste tópico pode ser acessado no repositório do projeto, </w:t>
-      </w:r>
-      <w:r>
-        <w:rPr>
-          <w:lang w:eastAsia="pt-BR"/>
-        </w:rPr>
-        <w:t>em [link notebook]</w:t>
-      </w:r>
+        <w:t>O Notebook Python completo com a Análise Exploratória tratada neste tópico pode ser acessado no repositório do projeto, em [link notebook].</w:t>
+      </w:r>
+    </w:p>
+    <w:p>
+      <w:pPr>
+        <w:ind w:firstLine="0"/>
+        <w:rPr>
+          <w:lang w:eastAsia="pt-BR"/>
+        </w:rPr>
+      </w:pPr>
+      <w:r>
+        <w:rPr>
+          <w:lang w:eastAsia="pt-BR"/>
+        </w:rPr>
+        <w:tab/>
+      </w:r>
+    </w:p>
+    <w:p>
+      <w:pPr>
+        <w:rPr>
+          <w:lang w:eastAsia="pt-BR"/>
+        </w:rPr>
+      </w:pPr>
+      <w:r>
+        <w:rPr>
+          <w:lang w:eastAsia="pt-BR"/>
+        </w:rPr>
+        <w:t xml:space="preserve">Nos próximos tópicos, iremos avançar na preparação da base de dados, a partir das observações já realizadas até aqui, e realizaremos efetivamente os ajustes necessários na base de dados, deixando-a pronta para aplicação dos algoritmos de </w:t>
+      </w:r>
+      <w:proofErr w:type="spellStart"/>
+      <w:r>
+        <w:rPr>
+          <w:i/>
+          <w:lang w:eastAsia="pt-BR"/>
+        </w:rPr>
+        <w:t>machine</w:t>
+      </w:r>
+      <w:proofErr w:type="spellEnd"/>
+      <w:r>
+        <w:rPr>
+          <w:i/>
+          <w:lang w:eastAsia="pt-BR"/>
+        </w:rPr>
+        <w:t xml:space="preserve"> </w:t>
+      </w:r>
+      <w:proofErr w:type="spellStart"/>
+      <w:r>
+        <w:rPr>
+          <w:i/>
+          <w:lang w:eastAsia="pt-BR"/>
+        </w:rPr>
+        <w:t>learning</w:t>
+      </w:r>
+      <w:proofErr w:type="spellEnd"/>
       <w:r>
         <w:rPr>
           <w:lang w:eastAsia="pt-BR"/>
         </w:rPr>
         <w:t>.</w:t>
       </w:r>
-    </w:p>
-    <w:p>
-      <w:pPr>
-        <w:rPr>
-          <w:lang w:eastAsia="pt-BR"/>
-        </w:rPr>
-      </w:pPr>
-    </w:p>
-    <w:p>
-      <w:pPr>
-        <w:rPr>
-          <w:lang w:eastAsia="pt-BR"/>
-        </w:rPr>
-      </w:pPr>
-      <w:r>
-        <w:rPr>
-          <w:lang w:eastAsia="pt-BR"/>
-        </w:rPr>
-        <w:t>(BOTAR GRÁFICOS DAS ANÁLISES DOS ATRIBUTOS – VER NOS NOTEBOOKS EXEMPLO)</w:t>
-      </w:r>
-    </w:p>
-    <w:p>
-      <w:pPr>
-        <w:rPr>
-          <w:lang w:eastAsia="pt-BR"/>
-        </w:rPr>
-      </w:pPr>
-      <w:r>
-        <w:rPr>
-          <w:lang w:eastAsia="pt-BR"/>
-        </w:rPr>
-        <w:t>(FAZER ANÁLISES GERAIS SOMENTE. CONFORME EXEMPLOS NOS NOTEBOOKS)</w:t>
-      </w:r>
-    </w:p>
-    <w:p>
-      <w:pPr>
-        <w:tabs>
-          <w:tab w:val="left" w:pos="3544"/>
-        </w:tabs>
-        <w:rPr>
-          <w:lang w:eastAsia="pt-BR"/>
-        </w:rPr>
-      </w:pPr>
-      <w:r>
-        <w:rPr>
-          <w:lang w:eastAsia="pt-BR"/>
-        </w:rPr>
-        <w:t>(POR EXEMPLO A BUSCA POR OUTLIERS FICA PARA A ETAPA DE PREPARAÇÃO)</w:t>
-      </w:r>
-    </w:p>
-    <w:p>
-      <w:pPr>
-        <w:rPr>
-          <w:lang w:eastAsia="pt-BR"/>
-        </w:rPr>
-      </w:pPr>
-      <w:r>
-        <w:rPr>
-          <w:lang w:eastAsia="pt-BR"/>
-        </w:rPr>
-        <w:t>(AQUI PODEMOS JÁ ENTENDER A BASE DE FORMA GERAL, E JÁ IDENTIFICAR DE FORMA GERAL POR EXEMPLO VALORES NULOS, MAS O DETLAHAMENTO FICA PAR AA PROXIMA FASE)</w:t>
-      </w:r>
+      <w:r>
+        <w:rPr>
+          <w:lang w:eastAsia="pt-BR"/>
+        </w:rPr>
+        <w:t xml:space="preserve"> Para fins de melhor organização, iniciaremos um novo Notebook Python onde concentraremos a preparação dos dados, </w:t>
+      </w:r>
+      <w:proofErr w:type="spellStart"/>
+      <w:r>
+        <w:rPr>
+          <w:lang w:eastAsia="pt-BR"/>
+        </w:rPr>
+        <w:t>senod</w:t>
+      </w:r>
+      <w:proofErr w:type="spellEnd"/>
+      <w:r>
+        <w:rPr>
+          <w:lang w:eastAsia="pt-BR"/>
+        </w:rPr>
+        <w:t xml:space="preserve"> o mesmo acessível em [link].</w:t>
+      </w:r>
+    </w:p>
+    <w:p>
+      <w:pPr>
+        <w:rPr>
+          <w:lang w:eastAsia="pt-BR"/>
+        </w:rPr>
+      </w:pPr>
+    </w:p>
+    <w:p>
+      <w:pPr>
+        <w:pStyle w:val="Ttulo2"/>
+        <w:rPr>
+          <w:lang w:val="pt-BR" w:eastAsia="pt-BR"/>
+        </w:rPr>
+      </w:pPr>
+      <w:bookmarkStart w:id="9" w:name="_Toc154172160"/>
+      <w:r>
+        <w:rPr>
+          <w:lang w:val="pt-BR" w:eastAsia="pt-BR"/>
+        </w:rPr>
+        <w:t>3</w:t>
+      </w:r>
+      <w:r>
+        <w:rPr>
+          <w:lang w:eastAsia="pt-BR"/>
+        </w:rPr>
+        <w:t>.</w:t>
+      </w:r>
+      <w:r>
+        <w:rPr>
+          <w:lang w:val="pt-BR" w:eastAsia="pt-BR"/>
+        </w:rPr>
+        <w:t>2.</w:t>
+      </w:r>
+      <w:r>
+        <w:rPr>
+          <w:lang w:eastAsia="pt-BR"/>
+        </w:rPr>
+        <w:t xml:space="preserve"> </w:t>
+      </w:r>
+      <w:r>
+        <w:rPr>
+          <w:lang w:val="pt-BR" w:eastAsia="pt-BR"/>
+        </w:rPr>
+        <w:t>Seleção de Atributos – Redução de Dimensionalidade</w:t>
+      </w:r>
+      <w:bookmarkEnd w:id="9"/>
     </w:p>
     <w:p>
       <w:pPr>
@@ -6538,7 +7143,6 @@
     </w:p>
     <w:p>
       <w:pPr>
-        <w:ind w:firstLine="0"/>
         <w:rPr>
           <w:lang w:eastAsia="pt-BR"/>
         </w:rPr>
@@ -6551,7 +7155,6 @@
           <w:lang w:val="pt-BR" w:eastAsia="pt-BR"/>
         </w:rPr>
       </w:pPr>
-      <w:bookmarkStart w:id="9" w:name="_Toc154172160"/>
       <w:r>
         <w:rPr>
           <w:lang w:val="pt-BR" w:eastAsia="pt-BR"/>
@@ -6568,7 +7171,13 @@
         <w:rPr>
           <w:lang w:val="pt-BR" w:eastAsia="pt-BR"/>
         </w:rPr>
-        <w:t>2.</w:t>
+        <w:t>3</w:t>
+      </w:r>
+      <w:r>
+        <w:rPr>
+          <w:lang w:val="pt-BR" w:eastAsia="pt-BR"/>
+        </w:rPr>
+        <w:t>.</w:t>
       </w:r>
       <w:r>
         <w:rPr>
@@ -6580,17 +7189,8 @@
         <w:rPr>
           <w:lang w:val="pt-BR" w:eastAsia="pt-BR"/>
         </w:rPr>
-        <w:t>Seleção de Atributos – Redução de Dimensionalidade</w:t>
-      </w:r>
-      <w:bookmarkEnd w:id="9"/>
-    </w:p>
-    <w:p>
-      <w:pPr>
-        <w:ind w:firstLine="0"/>
-        <w:rPr>
-          <w:lang w:eastAsia="pt-BR"/>
-        </w:rPr>
-      </w:pPr>
+        <w:t xml:space="preserve">Ajustes de Valores </w:t>
+      </w:r>
       <w:bookmarkStart w:id="10" w:name="_GoBack"/>
       <w:bookmarkEnd w:id="10"/>
     </w:p>
@@ -6612,6 +7212,14 @@
     </w:p>
     <w:p>
       <w:pPr>
+        <w:ind w:firstLine="0"/>
+        <w:rPr>
+          <w:lang w:eastAsia="pt-BR"/>
+        </w:rPr>
+      </w:pPr>
+    </w:p>
+    <w:p>
+      <w:pPr>
         <w:pStyle w:val="Ttulo2"/>
         <w:rPr>
           <w:lang w:val="pt-BR" w:eastAsia="pt-BR"/>
@@ -6786,6 +7394,7 @@
         <w:rPr>
           <w:lang w:val="pt-BR" w:eastAsia="pt-BR"/>
         </w:rPr>
+        <w:lastRenderedPageBreak/>
         <w:t>3</w:t>
       </w:r>
       <w:r>
@@ -6854,6 +7463,41 @@
         <w:rPr>
           <w:lang w:val="pt-BR" w:eastAsia="pt-BR"/>
         </w:rPr>
+        <w:t>(</w:t>
+      </w:r>
+      <w:r>
+        <w:rPr>
+          <w:lang w:val="pt-BR" w:eastAsia="pt-BR"/>
+        </w:rPr>
+        <w:t>Criação de Novos Atributos</w:t>
+      </w:r>
+      <w:bookmarkEnd w:id="14"/>
+      <w:r>
+        <w:rPr>
+          <w:lang w:val="pt-BR" w:eastAsia="pt-BR"/>
+        </w:rPr>
+        <w:t>)</w:t>
+      </w:r>
+    </w:p>
+    <w:p>
+      <w:pPr>
+        <w:rPr>
+          <w:lang w:eastAsia="pt-BR"/>
+        </w:rPr>
+      </w:pPr>
+    </w:p>
+    <w:p>
+      <w:pPr>
+        <w:pStyle w:val="Ttulo2"/>
+        <w:rPr>
+          <w:lang w:val="pt-BR" w:eastAsia="pt-BR"/>
+        </w:rPr>
+      </w:pPr>
+      <w:bookmarkStart w:id="15" w:name="_Toc154172165"/>
+      <w:r>
+        <w:rPr>
+          <w:lang w:val="pt-BR" w:eastAsia="pt-BR"/>
+        </w:rPr>
         <w:t>3</w:t>
       </w:r>
       <w:r>
@@ -6866,7 +7510,7 @@
         <w:rPr>
           <w:lang w:val="pt-BR" w:eastAsia="pt-BR"/>
         </w:rPr>
-        <w:t>5.1</w:t>
+        <w:t>6</w:t>
       </w:r>
       <w:r>
         <w:rPr>
@@ -6878,9 +7522,9 @@
         <w:rPr>
           <w:lang w:val="pt-BR" w:eastAsia="pt-BR"/>
         </w:rPr>
-        <w:t>Criação de Novos Atributos</w:t>
-      </w:r>
-      <w:bookmarkEnd w:id="14"/>
+        <w:t>Transformação de variáveis numéricas em categóricas</w:t>
+      </w:r>
+      <w:bookmarkEnd w:id="15"/>
     </w:p>
     <w:p>
       <w:pPr>
@@ -6889,7 +7533,7 @@
           <w:lang w:val="pt-BR" w:eastAsia="pt-BR"/>
         </w:rPr>
       </w:pPr>
-      <w:bookmarkStart w:id="15" w:name="_Toc154172165"/>
+      <w:bookmarkStart w:id="16" w:name="_Toc154172166"/>
       <w:r>
         <w:rPr>
           <w:lang w:val="pt-BR" w:eastAsia="pt-BR"/>
@@ -6906,7 +7550,7 @@
         <w:rPr>
           <w:lang w:val="pt-BR" w:eastAsia="pt-BR"/>
         </w:rPr>
-        <w:t>5.2</w:t>
+        <w:t>7</w:t>
       </w:r>
       <w:r>
         <w:rPr>
@@ -6918,9 +7562,9 @@
         <w:rPr>
           <w:lang w:val="pt-BR" w:eastAsia="pt-BR"/>
         </w:rPr>
-        <w:t>Transformação de variáveis numéricas em categóricas</w:t>
-      </w:r>
-      <w:bookmarkEnd w:id="15"/>
+        <w:t>Agrupamento de categorias (variáveis categóricas)</w:t>
+      </w:r>
+      <w:bookmarkEnd w:id="16"/>
     </w:p>
     <w:p>
       <w:pPr>
@@ -6929,7 +7573,7 @@
           <w:lang w:val="pt-BR" w:eastAsia="pt-BR"/>
         </w:rPr>
       </w:pPr>
-      <w:bookmarkStart w:id="16" w:name="_Toc154172166"/>
+      <w:bookmarkStart w:id="17" w:name="_Toc154172167"/>
       <w:r>
         <w:rPr>
           <w:lang w:val="pt-BR" w:eastAsia="pt-BR"/>
@@ -6946,7 +7590,7 @@
         <w:rPr>
           <w:lang w:val="pt-BR" w:eastAsia="pt-BR"/>
         </w:rPr>
-        <w:t>5.3</w:t>
+        <w:t>8</w:t>
       </w:r>
       <w:r>
         <w:rPr>
@@ -6958,9 +7602,45 @@
         <w:rPr>
           <w:lang w:val="pt-BR" w:eastAsia="pt-BR"/>
         </w:rPr>
-        <w:t>Agrupamento de categorias (variáveis categóricas)</w:t>
-      </w:r>
-      <w:bookmarkEnd w:id="16"/>
+        <w:t>Nova Seleção de Atributos</w:t>
+      </w:r>
+      <w:bookmarkEnd w:id="17"/>
+      <w:r>
+        <w:rPr>
+          <w:lang w:val="pt-BR" w:eastAsia="pt-BR"/>
+        </w:rPr>
+        <w:t xml:space="preserve">  </w:t>
+      </w:r>
+    </w:p>
+    <w:p>
+      <w:pPr>
+        <w:rPr>
+          <w:lang w:eastAsia="pt-BR"/>
+        </w:rPr>
+      </w:pPr>
+    </w:p>
+    <w:p>
+      <w:pPr>
+        <w:rPr>
+          <w:lang w:eastAsia="pt-BR"/>
+        </w:rPr>
+      </w:pPr>
+    </w:p>
+    <w:p>
+      <w:pPr>
+        <w:ind w:firstLine="0"/>
+        <w:rPr>
+          <w:lang w:eastAsia="pt-BR"/>
+        </w:rPr>
+      </w:pPr>
+    </w:p>
+    <w:p>
+      <w:pPr>
+        <w:ind w:firstLine="0"/>
+        <w:rPr>
+          <w:lang w:eastAsia="pt-BR"/>
+        </w:rPr>
+      </w:pPr>
     </w:p>
     <w:p>
       <w:pPr>
@@ -6969,7 +7649,7 @@
           <w:lang w:val="pt-BR" w:eastAsia="pt-BR"/>
         </w:rPr>
       </w:pPr>
-      <w:bookmarkStart w:id="17" w:name="_Toc154172167"/>
+      <w:bookmarkStart w:id="18" w:name="_Toc154172168"/>
       <w:r>
         <w:rPr>
           <w:lang w:val="pt-BR" w:eastAsia="pt-BR"/>
@@ -6986,7 +7666,13 @@
         <w:rPr>
           <w:lang w:val="pt-BR" w:eastAsia="pt-BR"/>
         </w:rPr>
-        <w:t>5.4</w:t>
+        <w:t>9</w:t>
+      </w:r>
+      <w:r>
+        <w:rPr>
+          <w:lang w:val="pt-BR" w:eastAsia="pt-BR"/>
+        </w:rPr>
+        <w:t>.</w:t>
       </w:r>
       <w:r>
         <w:rPr>
@@ -6998,23 +7684,52 @@
         <w:rPr>
           <w:lang w:val="pt-BR" w:eastAsia="pt-BR"/>
         </w:rPr>
-        <w:t>Nova Seleção de Atributos</w:t>
-      </w:r>
-      <w:bookmarkEnd w:id="17"/>
-    </w:p>
-    <w:p>
-      <w:pPr>
-        <w:rPr>
-          <w:lang w:eastAsia="pt-BR"/>
-        </w:rPr>
-      </w:pPr>
-    </w:p>
-    <w:p>
-      <w:pPr>
-        <w:rPr>
-          <w:lang w:eastAsia="pt-BR"/>
-        </w:rPr>
-      </w:pPr>
+        <w:t>Padronização</w:t>
+      </w:r>
+      <w:r>
+        <w:rPr>
+          <w:lang w:val="pt-BR" w:eastAsia="pt-BR"/>
+        </w:rPr>
+        <w:t>/Normalização</w:t>
+      </w:r>
+      <w:r>
+        <w:rPr>
+          <w:lang w:val="pt-BR" w:eastAsia="pt-BR"/>
+        </w:rPr>
+        <w:t xml:space="preserve"> de Variáveis</w:t>
+      </w:r>
+      <w:bookmarkEnd w:id="18"/>
+    </w:p>
+    <w:p>
+      <w:pPr>
+        <w:rPr>
+          <w:b/>
+          <w:lang w:eastAsia="pt-BR"/>
+        </w:rPr>
+      </w:pPr>
+      <w:r>
+        <w:rPr>
+          <w:b/>
+          <w:lang w:eastAsia="pt-BR"/>
+        </w:rPr>
+        <w:t>(</w:t>
+      </w:r>
+      <w:proofErr w:type="gramStart"/>
+      <w:r>
+        <w:rPr>
+          <w:b/>
+          <w:lang w:eastAsia="pt-BR"/>
+        </w:rPr>
+        <w:t>ajuste</w:t>
+      </w:r>
+      <w:proofErr w:type="gramEnd"/>
+      <w:r>
+        <w:rPr>
+          <w:b/>
+          <w:lang w:eastAsia="pt-BR"/>
+        </w:rPr>
+        <w:t xml:space="preserve"> de escalas)</w:t>
+      </w:r>
     </w:p>
     <w:p>
       <w:pPr>
@@ -7039,7 +7754,7 @@
           <w:lang w:val="pt-BR" w:eastAsia="pt-BR"/>
         </w:rPr>
       </w:pPr>
-      <w:bookmarkStart w:id="18" w:name="_Toc154172168"/>
+      <w:bookmarkStart w:id="19" w:name="_Toc154172169"/>
       <w:r>
         <w:rPr>
           <w:lang w:val="pt-BR" w:eastAsia="pt-BR"/>
@@ -7056,63 +7771,13 @@
         <w:rPr>
           <w:lang w:val="pt-BR" w:eastAsia="pt-BR"/>
         </w:rPr>
-        <w:t>6.</w:t>
-      </w:r>
-      <w:r>
-        <w:rPr>
-          <w:lang w:eastAsia="pt-BR"/>
-        </w:rPr>
-        <w:t xml:space="preserve"> </w:t>
+        <w:t>10</w:t>
       </w:r>
       <w:r>
         <w:rPr>
           <w:lang w:val="pt-BR" w:eastAsia="pt-BR"/>
         </w:rPr>
-        <w:t>Padronização de Variáveis</w:t>
-      </w:r>
-      <w:bookmarkEnd w:id="18"/>
-    </w:p>
-    <w:p>
-      <w:pPr>
-        <w:ind w:firstLine="0"/>
-        <w:rPr>
-          <w:lang w:eastAsia="pt-BR"/>
-        </w:rPr>
-      </w:pPr>
-    </w:p>
-    <w:p>
-      <w:pPr>
-        <w:ind w:firstLine="0"/>
-        <w:rPr>
-          <w:lang w:eastAsia="pt-BR"/>
-        </w:rPr>
-      </w:pPr>
-    </w:p>
-    <w:p>
-      <w:pPr>
-        <w:pStyle w:val="Ttulo2"/>
-        <w:rPr>
-          <w:lang w:val="pt-BR" w:eastAsia="pt-BR"/>
-        </w:rPr>
-      </w:pPr>
-      <w:bookmarkStart w:id="19" w:name="_Toc154172169"/>
-      <w:r>
-        <w:rPr>
-          <w:lang w:val="pt-BR" w:eastAsia="pt-BR"/>
-        </w:rPr>
-        <w:t>3</w:t>
-      </w:r>
-      <w:r>
-        <w:rPr>
-          <w:lang w:eastAsia="pt-BR"/>
-        </w:rPr>
         <w:t>.</w:t>
-      </w:r>
-      <w:r>
-        <w:rPr>
-          <w:lang w:val="pt-BR" w:eastAsia="pt-BR"/>
-        </w:rPr>
-        <w:t>7.</w:t>
       </w:r>
       <w:r>
         <w:rPr>
@@ -8909,7 +9574,7 @@
         <w:noProof/>
         <w:lang w:val="pt-BR"/>
       </w:rPr>
-      <w:t>11</w:t>
+      <w:t>12</w:t>
     </w:r>
     <w:r>
       <w:fldChar w:fldCharType="end"/>
@@ -10939,6 +11604,119 @@
     </w:lvl>
   </w:abstractNum>
   <w:abstractNum w:abstractNumId="18">
+    <w:nsid w:val="51F74738"/>
+    <w:multiLevelType w:val="hybridMultilevel"/>
+    <w:tmpl w:val="DA86F3A2"/>
+    <w:lvl w:ilvl="0" w:tplc="04160001">
+      <w:start w:val="1"/>
+      <w:numFmt w:val="bullet"/>
+      <w:lvlText w:val=""/>
+      <w:lvlJc w:val="left"/>
+      <w:pPr>
+        <w:ind w:left="1429" w:hanging="360"/>
+      </w:pPr>
+      <w:rPr>
+        <w:rFonts w:ascii="Symbol" w:hAnsi="Symbol" w:hint="default"/>
+      </w:rPr>
+    </w:lvl>
+    <w:lvl w:ilvl="1" w:tplc="04160003" w:tentative="1">
+      <w:start w:val="1"/>
+      <w:numFmt w:val="bullet"/>
+      <w:lvlText w:val="o"/>
+      <w:lvlJc w:val="left"/>
+      <w:pPr>
+        <w:ind w:left="2149" w:hanging="360"/>
+      </w:pPr>
+      <w:rPr>
+        <w:rFonts w:ascii="Courier New" w:hAnsi="Courier New" w:cs="Courier New" w:hint="default"/>
+      </w:rPr>
+    </w:lvl>
+    <w:lvl w:ilvl="2" w:tplc="04160005" w:tentative="1">
+      <w:start w:val="1"/>
+      <w:numFmt w:val="bullet"/>
+      <w:lvlText w:val=""/>
+      <w:lvlJc w:val="left"/>
+      <w:pPr>
+        <w:ind w:left="2869" w:hanging="360"/>
+      </w:pPr>
+      <w:rPr>
+        <w:rFonts w:ascii="Wingdings" w:hAnsi="Wingdings" w:hint="default"/>
+      </w:rPr>
+    </w:lvl>
+    <w:lvl w:ilvl="3" w:tplc="04160001" w:tentative="1">
+      <w:start w:val="1"/>
+      <w:numFmt w:val="bullet"/>
+      <w:lvlText w:val=""/>
+      <w:lvlJc w:val="left"/>
+      <w:pPr>
+        <w:ind w:left="3589" w:hanging="360"/>
+      </w:pPr>
+      <w:rPr>
+        <w:rFonts w:ascii="Symbol" w:hAnsi="Symbol" w:hint="default"/>
+      </w:rPr>
+    </w:lvl>
+    <w:lvl w:ilvl="4" w:tplc="04160003" w:tentative="1">
+      <w:start w:val="1"/>
+      <w:numFmt w:val="bullet"/>
+      <w:lvlText w:val="o"/>
+      <w:lvlJc w:val="left"/>
+      <w:pPr>
+        <w:ind w:left="4309" w:hanging="360"/>
+      </w:pPr>
+      <w:rPr>
+        <w:rFonts w:ascii="Courier New" w:hAnsi="Courier New" w:cs="Courier New" w:hint="default"/>
+      </w:rPr>
+    </w:lvl>
+    <w:lvl w:ilvl="5" w:tplc="04160005" w:tentative="1">
+      <w:start w:val="1"/>
+      <w:numFmt w:val="bullet"/>
+      <w:lvlText w:val=""/>
+      <w:lvlJc w:val="left"/>
+      <w:pPr>
+        <w:ind w:left="5029" w:hanging="360"/>
+      </w:pPr>
+      <w:rPr>
+        <w:rFonts w:ascii="Wingdings" w:hAnsi="Wingdings" w:hint="default"/>
+      </w:rPr>
+    </w:lvl>
+    <w:lvl w:ilvl="6" w:tplc="04160001" w:tentative="1">
+      <w:start w:val="1"/>
+      <w:numFmt w:val="bullet"/>
+      <w:lvlText w:val=""/>
+      <w:lvlJc w:val="left"/>
+      <w:pPr>
+        <w:ind w:left="5749" w:hanging="360"/>
+      </w:pPr>
+      <w:rPr>
+        <w:rFonts w:ascii="Symbol" w:hAnsi="Symbol" w:hint="default"/>
+      </w:rPr>
+    </w:lvl>
+    <w:lvl w:ilvl="7" w:tplc="04160003" w:tentative="1">
+      <w:start w:val="1"/>
+      <w:numFmt w:val="bullet"/>
+      <w:lvlText w:val="o"/>
+      <w:lvlJc w:val="left"/>
+      <w:pPr>
+        <w:ind w:left="6469" w:hanging="360"/>
+      </w:pPr>
+      <w:rPr>
+        <w:rFonts w:ascii="Courier New" w:hAnsi="Courier New" w:cs="Courier New" w:hint="default"/>
+      </w:rPr>
+    </w:lvl>
+    <w:lvl w:ilvl="8" w:tplc="04160005" w:tentative="1">
+      <w:start w:val="1"/>
+      <w:numFmt w:val="bullet"/>
+      <w:lvlText w:val=""/>
+      <w:lvlJc w:val="left"/>
+      <w:pPr>
+        <w:ind w:left="7189" w:hanging="360"/>
+      </w:pPr>
+      <w:rPr>
+        <w:rFonts w:ascii="Wingdings" w:hAnsi="Wingdings" w:hint="default"/>
+      </w:rPr>
+    </w:lvl>
+  </w:abstractNum>
+  <w:abstractNum w:abstractNumId="19">
     <w:nsid w:val="56594C0B"/>
     <w:multiLevelType w:val="hybridMultilevel"/>
     <w:tmpl w:val="4B008DB8"/>
@@ -11051,7 +11829,7 @@
       </w:rPr>
     </w:lvl>
   </w:abstractNum>
-  <w:abstractNum w:abstractNumId="19">
+  <w:abstractNum w:abstractNumId="20">
     <w:nsid w:val="57D0146A"/>
     <w:multiLevelType w:val="hybridMultilevel"/>
     <w:tmpl w:val="D5B41B6A"/>
@@ -11137,7 +11915,7 @@
       </w:pPr>
     </w:lvl>
   </w:abstractNum>
-  <w:abstractNum w:abstractNumId="20">
+  <w:abstractNum w:abstractNumId="21">
     <w:nsid w:val="5D1962B6"/>
     <w:multiLevelType w:val="hybridMultilevel"/>
     <w:tmpl w:val="797C1F1C"/>
@@ -11250,7 +12028,7 @@
       </w:rPr>
     </w:lvl>
   </w:abstractNum>
-  <w:abstractNum w:abstractNumId="21">
+  <w:abstractNum w:abstractNumId="22">
     <w:nsid w:val="64AE24EC"/>
     <w:multiLevelType w:val="hybridMultilevel"/>
     <w:tmpl w:val="688AF57C"/>
@@ -11363,7 +12141,7 @@
       </w:rPr>
     </w:lvl>
   </w:abstractNum>
-  <w:abstractNum w:abstractNumId="22">
+  <w:abstractNum w:abstractNumId="23">
     <w:nsid w:val="67643551"/>
     <w:multiLevelType w:val="multilevel"/>
     <w:tmpl w:val="388EFCA6"/>
@@ -11476,7 +12254,7 @@
       </w:rPr>
     </w:lvl>
   </w:abstractNum>
-  <w:abstractNum w:abstractNumId="23">
+  <w:abstractNum w:abstractNumId="24">
     <w:nsid w:val="6A3C5B7A"/>
     <w:multiLevelType w:val="hybridMultilevel"/>
     <w:tmpl w:val="3E0CB946"/>
@@ -11562,7 +12340,7 @@
       </w:pPr>
     </w:lvl>
   </w:abstractNum>
-  <w:abstractNum w:abstractNumId="24">
+  <w:abstractNum w:abstractNumId="25">
     <w:nsid w:val="6CE857FD"/>
     <w:multiLevelType w:val="hybridMultilevel"/>
     <w:tmpl w:val="DFB6CD36"/>
@@ -11651,7 +12429,7 @@
       </w:pPr>
     </w:lvl>
   </w:abstractNum>
-  <w:abstractNum w:abstractNumId="25">
+  <w:abstractNum w:abstractNumId="26">
     <w:nsid w:val="715809EB"/>
     <w:multiLevelType w:val="hybridMultilevel"/>
     <w:tmpl w:val="62CCB514"/>
@@ -11764,7 +12542,7 @@
       </w:rPr>
     </w:lvl>
   </w:abstractNum>
-  <w:abstractNum w:abstractNumId="26">
+  <w:abstractNum w:abstractNumId="27">
     <w:nsid w:val="79965365"/>
     <w:multiLevelType w:val="hybridMultilevel"/>
     <w:tmpl w:val="42C034F4"/>
@@ -11850,7 +12628,7 @@
       </w:pPr>
     </w:lvl>
   </w:abstractNum>
-  <w:abstractNum w:abstractNumId="27">
+  <w:abstractNum w:abstractNumId="28">
     <w:nsid w:val="7AF85B75"/>
     <w:multiLevelType w:val="hybridMultilevel"/>
     <w:tmpl w:val="A126A2C4"/>
@@ -11943,16 +12721,16 @@
     </w:lvl>
   </w:abstractNum>
   <w:num w:numId="1">
-    <w:abstractNumId w:val="22"/>
+    <w:abstractNumId w:val="23"/>
   </w:num>
   <w:num w:numId="2">
-    <w:abstractNumId w:val="21"/>
+    <w:abstractNumId w:val="22"/>
   </w:num>
   <w:num w:numId="3">
     <w:abstractNumId w:val="14"/>
   </w:num>
   <w:num w:numId="4">
-    <w:abstractNumId w:val="24"/>
+    <w:abstractNumId w:val="25"/>
   </w:num>
   <w:num w:numId="5">
     <w:abstractNumId w:val="7"/>
@@ -11964,10 +12742,10 @@
     <w:abstractNumId w:val="15"/>
   </w:num>
   <w:num w:numId="8">
-    <w:abstractNumId w:val="27"/>
+    <w:abstractNumId w:val="28"/>
   </w:num>
   <w:num w:numId="9">
-    <w:abstractNumId w:val="18"/>
+    <w:abstractNumId w:val="19"/>
   </w:num>
   <w:num w:numId="10">
     <w:abstractNumId w:val="1"/>
@@ -11997,7 +12775,7 @@
     <w:abstractNumId w:val="6"/>
   </w:num>
   <w:num w:numId="19">
-    <w:abstractNumId w:val="20"/>
+    <w:abstractNumId w:val="21"/>
   </w:num>
   <w:num w:numId="20">
     <w:abstractNumId w:val="16"/>
@@ -12009,22 +12787,25 @@
     <w:abstractNumId w:val="0"/>
   </w:num>
   <w:num w:numId="23">
-    <w:abstractNumId w:val="26"/>
+    <w:abstractNumId w:val="27"/>
   </w:num>
   <w:num w:numId="24">
-    <w:abstractNumId w:val="23"/>
+    <w:abstractNumId w:val="24"/>
   </w:num>
   <w:num w:numId="25">
     <w:abstractNumId w:val="9"/>
   </w:num>
   <w:num w:numId="26">
-    <w:abstractNumId w:val="19"/>
+    <w:abstractNumId w:val="20"/>
   </w:num>
   <w:num w:numId="27">
     <w:abstractNumId w:val="5"/>
   </w:num>
   <w:num w:numId="28">
-    <w:abstractNumId w:val="25"/>
+    <w:abstractNumId w:val="26"/>
+  </w:num>
+  <w:num w:numId="29">
+    <w:abstractNumId w:val="18"/>
   </w:num>
 </w:numbering>
 </file>
@@ -13124,7 +13905,7 @@
 </file>
 
 <file path=customXml/itemProps1.xml><?xml version="1.0" encoding="utf-8"?>
-<ds:datastoreItem xmlns:ds="http://schemas.openxmlformats.org/officeDocument/2006/customXml" ds:itemID="{8599668F-263B-43D4-B290-5AA6334A942B}">
+<ds:datastoreItem xmlns:ds="http://schemas.openxmlformats.org/officeDocument/2006/customXml" ds:itemID="{759AEB16-3B72-4FC0-8837-6CF82C482EEC}">
   <ds:schemaRefs>
     <ds:schemaRef ds:uri="http://schemas.openxmlformats.org/officeDocument/2006/bibliography"/>
   </ds:schemaRefs>

</xml_diff>